<commit_message>
Some changes in final report
</commit_message>
<xml_diff>
--- a/Group Reflective Report_revised.docx
+++ b/Group Reflective Report_revised.docx
@@ -1,6 +1,6 @@
 
 <file path=word/document.xml><?xml version="1.0" encoding="utf-8"?>
-<w:document xmlns:wpc="http://schemas.microsoft.com/office/word/2010/wordprocessingCanvas" xmlns:mc="http://schemas.openxmlformats.org/markup-compatibility/2006" xmlns:o="urn:schemas-microsoft-com:office:office" xmlns:r="http://schemas.openxmlformats.org/officeDocument/2006/relationships" xmlns:m="http://schemas.openxmlformats.org/officeDocument/2006/math" xmlns:v="urn:schemas-microsoft-com:vml" xmlns:wp14="http://schemas.microsoft.com/office/word/2010/wordprocessingDrawing" xmlns:wp="http://schemas.openxmlformats.org/drawingml/2006/wordprocessingDrawing" xmlns:w10="urn:schemas-microsoft-com:office:word" xmlns:w="http://schemas.openxmlformats.org/wordprocessingml/2006/main" xmlns:w14="http://schemas.microsoft.com/office/word/2010/wordml" xmlns:w15="http://schemas.microsoft.com/office/word/2012/wordml" xmlns:wpg="http://schemas.microsoft.com/office/word/2010/wordprocessingGroup" xmlns:wpi="http://schemas.microsoft.com/office/word/2010/wordprocessingInk" xmlns:wne="http://schemas.microsoft.com/office/word/2006/wordml" xmlns:wps="http://schemas.microsoft.com/office/word/2010/wordprocessingShape" mc:Ignorable="w14 w15 wp14">
+<w:document xmlns:wpc="http://schemas.microsoft.com/office/word/2010/wordprocessingCanvas" xmlns:cx="http://schemas.microsoft.com/office/drawing/2014/chartex" xmlns:cx1="http://schemas.microsoft.com/office/drawing/2015/9/8/chartex" xmlns:cx2="http://schemas.microsoft.com/office/drawing/2015/10/21/chartex" xmlns:cx3="http://schemas.microsoft.com/office/drawing/2016/5/9/chartex" xmlns:cx4="http://schemas.microsoft.com/office/drawing/2016/5/10/chartex" xmlns:cx5="http://schemas.microsoft.com/office/drawing/2016/5/11/chartex" xmlns:cx6="http://schemas.microsoft.com/office/drawing/2016/5/12/chartex" xmlns:cx7="http://schemas.microsoft.com/office/drawing/2016/5/13/chartex" xmlns:cx8="http://schemas.microsoft.com/office/drawing/2016/5/14/chartex" xmlns:mc="http://schemas.openxmlformats.org/markup-compatibility/2006" xmlns:aink="http://schemas.microsoft.com/office/drawing/2016/ink" xmlns:am3d="http://schemas.microsoft.com/office/drawing/2017/model3d" xmlns:o="urn:schemas-microsoft-com:office:office" xmlns:r="http://schemas.openxmlformats.org/officeDocument/2006/relationships" xmlns:m="http://schemas.openxmlformats.org/officeDocument/2006/math" xmlns:v="urn:schemas-microsoft-com:vml" xmlns:wp14="http://schemas.microsoft.com/office/word/2010/wordprocessingDrawing" xmlns:wp="http://schemas.openxmlformats.org/drawingml/2006/wordprocessingDrawing" xmlns:w10="urn:schemas-microsoft-com:office:word" xmlns:w="http://schemas.openxmlformats.org/wordprocessingml/2006/main" xmlns:w14="http://schemas.microsoft.com/office/word/2010/wordml" xmlns:w15="http://schemas.microsoft.com/office/word/2012/wordml" xmlns:w16cid="http://schemas.microsoft.com/office/word/2016/wordml/cid" xmlns:w16se="http://schemas.microsoft.com/office/word/2015/wordml/symex" xmlns:wpg="http://schemas.microsoft.com/office/word/2010/wordprocessingGroup" xmlns:wpi="http://schemas.microsoft.com/office/word/2010/wordprocessingInk" xmlns:wne="http://schemas.microsoft.com/office/word/2006/wordml" xmlns:wps="http://schemas.microsoft.com/office/word/2010/wordprocessingShape" mc:Ignorable="w14 w15 w16se w16cid wp14">
   <w:body>
     <w:p>
       <w:pPr>
@@ -13,7 +13,7 @@
     </w:p>
     <w:p>
       <w:pPr>
-        <w:pStyle w:val="Title"/>
+        <w:pStyle w:val="Ttulo"/>
         <w:spacing w:after="240"/>
         <w:rPr>
           <w:del w:id="1" w:author="Carolina Avila" w:date="2019-05-15T10:03:00Z"/>
@@ -23,7 +23,7 @@
     </w:p>
     <w:p>
       <w:pPr>
-        <w:pStyle w:val="Title"/>
+        <w:pStyle w:val="Ttulo"/>
         <w:spacing w:after="240"/>
         <w:jc w:val="center"/>
         <w:rPr>
@@ -34,7 +34,7 @@
     </w:p>
     <w:p>
       <w:pPr>
-        <w:pStyle w:val="Heading1"/>
+        <w:pStyle w:val="Ttulo1"/>
         <w:spacing w:before="0" w:after="240" w:line="240" w:lineRule="auto"/>
         <w:jc w:val="center"/>
         <w:rPr>
@@ -42,12 +42,53 @@
           <w:lang w:val="es-ES"/>
         </w:rPr>
       </w:pPr>
+      <w:proofErr w:type="spellStart"/>
       <w:r>
         <w:rPr>
           <w:sz w:val="28"/>
           <w:lang w:val="es-ES"/>
         </w:rPr>
-        <w:t>Group name: “Juantxotl”</w:t>
+        <w:t>Group</w:t>
+      </w:r>
+      <w:proofErr w:type="spellEnd"/>
+      <w:r>
+        <w:rPr>
+          <w:sz w:val="28"/>
+          <w:lang w:val="es-ES"/>
+        </w:rPr>
+        <w:t xml:space="preserve"> </w:t>
+      </w:r>
+      <w:proofErr w:type="spellStart"/>
+      <w:r>
+        <w:rPr>
+          <w:sz w:val="28"/>
+          <w:lang w:val="es-ES"/>
+        </w:rPr>
+        <w:t>name</w:t>
+      </w:r>
+      <w:proofErr w:type="spellEnd"/>
+      <w:r>
+        <w:rPr>
+          <w:sz w:val="28"/>
+          <w:lang w:val="es-ES"/>
+        </w:rPr>
+        <w:t>: “</w:t>
+      </w:r>
+      <w:proofErr w:type="spellStart"/>
+      <w:r>
+        <w:rPr>
+          <w:sz w:val="28"/>
+          <w:lang w:val="es-ES"/>
+        </w:rPr>
+        <w:t>Juantxotl</w:t>
+      </w:r>
+      <w:proofErr w:type="spellEnd"/>
+      <w:r>
+        <w:rPr>
+          <w:sz w:val="28"/>
+          <w:lang w:val="es-ES"/>
+        </w:rPr>
+        <w:t>”</w:t>
       </w:r>
     </w:p>
     <w:p>
@@ -86,26 +127,25 @@
           <w:sz w:val="24"/>
           <w:lang w:val="es-ES"/>
         </w:rPr>
-        <w:t>Carolina Avila Carrasco</w:t>
-      </w:r>
-    </w:p>
-    <w:p>
-      <w:pPr>
-        <w:spacing w:line="240" w:lineRule="auto"/>
-        <w:jc w:val="center"/>
+        <w:t xml:space="preserve">Carolina </w:t>
+      </w:r>
+      <w:proofErr w:type="spellStart"/>
+      <w:r>
         <w:rPr>
           <w:rFonts w:cstheme="minorHAnsi"/>
           <w:sz w:val="24"/>
           <w:lang w:val="es-ES"/>
         </w:rPr>
-      </w:pPr>
+        <w:t>Avila</w:t>
+      </w:r>
+      <w:proofErr w:type="spellEnd"/>
       <w:r>
         <w:rPr>
           <w:rFonts w:cstheme="minorHAnsi"/>
           <w:sz w:val="24"/>
           <w:lang w:val="es-ES"/>
         </w:rPr>
-        <w:t>Yusseff Dominguez Ruiz</w:t>
+        <w:t xml:space="preserve"> Carrasco</w:t>
       </w:r>
     </w:p>
     <w:p>
@@ -118,37 +158,84 @@
           <w:lang w:val="es-ES"/>
         </w:rPr>
       </w:pPr>
+      <w:proofErr w:type="spellStart"/>
       <w:r>
         <w:rPr>
           <w:rFonts w:cstheme="minorHAnsi"/>
           <w:sz w:val="24"/>
           <w:lang w:val="es-ES"/>
         </w:rPr>
-        <w:t>Rodrigo Moreno Carrillo</w:t>
-      </w:r>
-    </w:p>
-    <w:p>
-      <w:pPr>
-        <w:spacing w:line="240" w:lineRule="auto"/>
-        <w:jc w:val="center"/>
+        <w:t>Yusseff</w:t>
+      </w:r>
+      <w:proofErr w:type="spellEnd"/>
+      <w:r>
         <w:rPr>
           <w:rFonts w:cstheme="minorHAnsi"/>
           <w:sz w:val="24"/>
           <w:lang w:val="es-ES"/>
         </w:rPr>
-      </w:pPr>
+        <w:t xml:space="preserve"> </w:t>
+      </w:r>
+      <w:proofErr w:type="spellStart"/>
       <w:r>
         <w:rPr>
           <w:rFonts w:cstheme="minorHAnsi"/>
           <w:sz w:val="24"/>
           <w:lang w:val="es-ES"/>
         </w:rPr>
-        <w:t>Esteban Ochoa Guaraca</w:t>
+        <w:t>Dominguez</w:t>
+      </w:r>
+      <w:proofErr w:type="spellEnd"/>
+      <w:r>
+        <w:rPr>
+          <w:rFonts w:cstheme="minorHAnsi"/>
+          <w:sz w:val="24"/>
+          <w:lang w:val="es-ES"/>
+        </w:rPr>
+        <w:t xml:space="preserve"> Ruiz</w:t>
       </w:r>
     </w:p>
     <w:p>
       <w:pPr>
-        <w:pStyle w:val="Title"/>
+        <w:spacing w:line="240" w:lineRule="auto"/>
+        <w:jc w:val="center"/>
+        <w:rPr>
+          <w:rFonts w:cstheme="minorHAnsi"/>
+          <w:sz w:val="24"/>
+          <w:lang w:val="es-ES"/>
+        </w:rPr>
+      </w:pPr>
+      <w:r>
+        <w:rPr>
+          <w:rFonts w:cstheme="minorHAnsi"/>
+          <w:sz w:val="24"/>
+          <w:lang w:val="es-ES"/>
+        </w:rPr>
+        <w:t>Rodrigo Moreno Carrillo</w:t>
+      </w:r>
+    </w:p>
+    <w:p>
+      <w:pPr>
+        <w:spacing w:line="240" w:lineRule="auto"/>
+        <w:jc w:val="center"/>
+        <w:rPr>
+          <w:rFonts w:cstheme="minorHAnsi"/>
+          <w:sz w:val="24"/>
+          <w:lang w:val="es-ES"/>
+        </w:rPr>
+      </w:pPr>
+      <w:r>
+        <w:rPr>
+          <w:rFonts w:cstheme="minorHAnsi"/>
+          <w:sz w:val="24"/>
+          <w:lang w:val="es-ES"/>
+        </w:rPr>
+        <w:t>Esteban Ochoa Guaraca</w:t>
+      </w:r>
+    </w:p>
+    <w:p>
+      <w:pPr>
+        <w:pStyle w:val="Ttulo"/>
         <w:jc w:val="center"/>
         <w:rPr>
           <w:lang w:val="es-ES"/>
@@ -165,7 +252,7 @@
     </w:p>
     <w:p>
       <w:pPr>
-        <w:pStyle w:val="Heading1"/>
+        <w:pStyle w:val="Ttulo1"/>
         <w:jc w:val="center"/>
         <w:rPr>
           <w:del w:id="3" w:author="Carolina Avila" w:date="2019-05-15T10:02:00Z"/>
@@ -311,7 +398,7 @@
     </w:p>
     <w:p>
       <w:pPr>
-        <w:pStyle w:val="Title"/>
+        <w:pStyle w:val="Ttulo"/>
         <w:jc w:val="center"/>
         <w:rPr>
           <w:sz w:val="28"/>
@@ -320,7 +407,7 @@
     </w:p>
     <w:p>
       <w:pPr>
-        <w:pStyle w:val="Heading1"/>
+        <w:pStyle w:val="Ttulo1"/>
         <w:numPr>
           <w:ilvl w:val="0"/>
           <w:numId w:val="2"/>
@@ -374,12 +461,26 @@
         <w:rPr>
           <w:rFonts w:asciiTheme="majorHAnsi" w:hAnsiTheme="majorHAnsi" w:cstheme="majorHAnsi"/>
         </w:rPr>
-        <w:t xml:space="preserve"> coverage while having an acceptable mapping accuracy. In order to achieve this goal we have focused our work in the following aspects:</w:t>
+        <w:t xml:space="preserve"> coverage while having an acceptable mapping accuracy. In order to achieve this </w:t>
+      </w:r>
+      <w:proofErr w:type="gramStart"/>
+      <w:r>
+        <w:rPr>
+          <w:rFonts w:asciiTheme="majorHAnsi" w:hAnsiTheme="majorHAnsi" w:cstheme="majorHAnsi"/>
+        </w:rPr>
+        <w:t>goal</w:t>
+      </w:r>
+      <w:proofErr w:type="gramEnd"/>
+      <w:r>
+        <w:rPr>
+          <w:rFonts w:asciiTheme="majorHAnsi" w:hAnsiTheme="majorHAnsi" w:cstheme="majorHAnsi"/>
+        </w:rPr>
+        <w:t xml:space="preserve"> we have focused our work in the following aspects:</w:t>
       </w:r>
     </w:p>
     <w:p>
       <w:pPr>
-        <w:pStyle w:val="ListParagraph"/>
+        <w:pStyle w:val="Prrafodelista"/>
         <w:numPr>
           <w:ilvl w:val="0"/>
           <w:numId w:val="17"/>
@@ -417,7 +518,7 @@
     </w:p>
     <w:p>
       <w:pPr>
-        <w:pStyle w:val="ListParagraph"/>
+        <w:pStyle w:val="Prrafodelista"/>
         <w:numPr>
           <w:ilvl w:val="0"/>
           <w:numId w:val="17"/>
@@ -437,7 +538,7 @@
     </w:p>
     <w:p>
       <w:pPr>
-        <w:pStyle w:val="ListParagraph"/>
+        <w:pStyle w:val="Prrafodelista"/>
         <w:numPr>
           <w:ilvl w:val="0"/>
           <w:numId w:val="17"/>
@@ -485,13 +586,7 @@
         <w:rPr>
           <w:rFonts w:asciiTheme="majorHAnsi" w:hAnsiTheme="majorHAnsi" w:cstheme="majorHAnsi"/>
         </w:rPr>
-        <w:t>study</w:t>
-      </w:r>
-      <w:r>
-        <w:rPr>
-          <w:rFonts w:asciiTheme="majorHAnsi" w:hAnsiTheme="majorHAnsi" w:cstheme="majorHAnsi"/>
-        </w:rPr>
-        <w:t xml:space="preserve"> </w:t>
+        <w:t xml:space="preserve">study </w:t>
       </w:r>
       <w:r>
         <w:rPr>
@@ -514,7 +609,7 @@
     </w:p>
     <w:p>
       <w:pPr>
-        <w:pStyle w:val="Heading1"/>
+        <w:pStyle w:val="Ttulo1"/>
         <w:numPr>
           <w:ilvl w:val="0"/>
           <w:numId w:val="2"/>
@@ -635,7 +730,7 @@
     </w:p>
     <w:p>
       <w:pPr>
-        <w:pStyle w:val="Caption"/>
+        <w:pStyle w:val="Descripcin"/>
         <w:jc w:val="center"/>
         <w:rPr>
           <w:rFonts w:asciiTheme="majorHAnsi" w:hAnsiTheme="majorHAnsi" w:cstheme="majorHAnsi"/>
@@ -719,7 +814,7 @@
     </w:p>
     <w:p>
       <w:pPr>
-        <w:pStyle w:val="ListParagraph"/>
+        <w:pStyle w:val="Prrafodelista"/>
         <w:numPr>
           <w:ilvl w:val="0"/>
           <w:numId w:val="18"/>
@@ -959,7 +1054,7 @@
     </w:p>
     <w:p>
       <w:pPr>
-        <w:pStyle w:val="ListParagraph"/>
+        <w:pStyle w:val="Prrafodelista"/>
         <w:numPr>
           <w:ilvl w:val="0"/>
           <w:numId w:val="25"/>
@@ -999,66 +1094,12 @@
         <w:rPr>
           <w:rFonts w:asciiTheme="majorHAnsi" w:hAnsiTheme="majorHAnsi" w:cstheme="majorHAnsi"/>
         </w:rPr>
-        <w:t xml:space="preserve"> </w:t>
-      </w:r>
-      <w:r>
-        <w:rPr>
-          <w:rFonts w:asciiTheme="majorHAnsi" w:hAnsiTheme="majorHAnsi" w:cstheme="majorHAnsi"/>
-        </w:rPr>
-        <w:t xml:space="preserve">Of all the possible cell status </w:t>
-      </w:r>
-      <w:r>
-        <w:rPr>
-          <w:rFonts w:asciiTheme="majorHAnsi" w:hAnsiTheme="majorHAnsi" w:cstheme="majorHAnsi"/>
-        </w:rPr>
-        <w:t>(</w:t>
-      </w:r>
-      <w:r>
-        <w:rPr>
-          <w:rFonts w:asciiTheme="majorHAnsi" w:hAnsiTheme="majorHAnsi" w:cstheme="majorHAnsi"/>
-        </w:rPr>
-        <w:t>described in the mapping task section</w:t>
-      </w:r>
-      <w:r>
-        <w:rPr>
-          <w:rFonts w:asciiTheme="majorHAnsi" w:hAnsiTheme="majorHAnsi" w:cstheme="majorHAnsi"/>
-        </w:rPr>
-        <w:t xml:space="preserve"> below)</w:t>
-      </w:r>
-      <w:r>
-        <w:rPr>
-          <w:rFonts w:asciiTheme="majorHAnsi" w:hAnsiTheme="majorHAnsi" w:cstheme="majorHAnsi"/>
-        </w:rPr>
-        <w:t xml:space="preserve">, </w:t>
-      </w:r>
-      <w:r>
-        <w:rPr>
-          <w:rFonts w:asciiTheme="majorHAnsi" w:hAnsiTheme="majorHAnsi" w:cstheme="majorHAnsi"/>
-        </w:rPr>
-        <w:t xml:space="preserve">the algorithm only </w:t>
-      </w:r>
-      <w:r>
-        <w:rPr>
-          <w:rFonts w:asciiTheme="majorHAnsi" w:hAnsiTheme="majorHAnsi" w:cstheme="majorHAnsi"/>
-        </w:rPr>
-        <w:t>care</w:t>
-      </w:r>
-      <w:r>
-        <w:rPr>
-          <w:rFonts w:asciiTheme="majorHAnsi" w:hAnsiTheme="majorHAnsi" w:cstheme="majorHAnsi"/>
-        </w:rPr>
-        <w:t>s about OBSTACLE</w:t>
-      </w:r>
-      <w:r>
-        <w:rPr>
-          <w:rFonts w:asciiTheme="majorHAnsi" w:hAnsiTheme="majorHAnsi" w:cstheme="majorHAnsi"/>
-        </w:rPr>
-        <w:t>, VISITED, EXPLORED, and UNKNOWN in order to compute the outcome.</w:t>
+        <w:t xml:space="preserve"> Of all the possible cell status (described in the mapping task section below), the algorithm only cares about OBSTACLE, VISITED, EXPLORED, and UNKNOWN in order to compute the outcome.</w:t>
       </w:r>
     </w:p>
     <w:p>
       <w:pPr>
-        <w:pStyle w:val="ListParagraph"/>
+        <w:pStyle w:val="Prrafodelista"/>
         <w:numPr>
           <w:ilvl w:val="0"/>
           <w:numId w:val="25"/>
@@ -1159,7 +1200,7 @@
     </w:p>
     <w:p>
       <w:pPr>
-        <w:pStyle w:val="ListParagraph"/>
+        <w:pStyle w:val="Prrafodelista"/>
         <w:numPr>
           <w:ilvl w:val="0"/>
           <w:numId w:val="31"/>
@@ -1192,7 +1233,7 @@
     </w:p>
     <w:p>
       <w:pPr>
-        <w:pStyle w:val="ListParagraph"/>
+        <w:pStyle w:val="Prrafodelista"/>
         <w:numPr>
           <w:ilvl w:val="0"/>
           <w:numId w:val="31"/>
@@ -1304,7 +1345,7 @@
     </w:p>
     <w:p>
       <w:pPr>
-        <w:pStyle w:val="ListParagraph"/>
+        <w:pStyle w:val="Prrafodelista"/>
         <w:numPr>
           <w:ilvl w:val="0"/>
           <w:numId w:val="31"/>
@@ -1448,7 +1489,7 @@
     </w:p>
     <w:p>
       <w:pPr>
-        <w:pStyle w:val="ListParagraph"/>
+        <w:pStyle w:val="Prrafodelista"/>
         <w:numPr>
           <w:ilvl w:val="0"/>
           <w:numId w:val="25"/>
@@ -1527,7 +1568,7 @@
     </w:p>
     <w:p>
       <w:pPr>
-        <w:pStyle w:val="ListParagraph"/>
+        <w:pStyle w:val="Prrafodelista"/>
         <w:ind w:left="360"/>
         <w:jc w:val="center"/>
         <w:rPr>
@@ -1589,7 +1630,7 @@
     </w:p>
     <w:p>
       <w:pPr>
-        <w:pStyle w:val="Caption"/>
+        <w:pStyle w:val="Descripcin"/>
         <w:ind w:left="360"/>
         <w:jc w:val="center"/>
         <w:rPr>
@@ -1690,19 +1731,7 @@
         <w:rPr>
           <w:rFonts w:asciiTheme="majorHAnsi" w:hAnsiTheme="majorHAnsi" w:cstheme="majorHAnsi"/>
         </w:rPr>
-        <w:t xml:space="preserve">The exploration algorithm uses the mapping information to decide the next goal position as explained above. </w:t>
-      </w:r>
-      <w:r>
-        <w:rPr>
-          <w:rFonts w:asciiTheme="majorHAnsi" w:hAnsiTheme="majorHAnsi" w:cstheme="majorHAnsi"/>
-        </w:rPr>
-        <w:t>F</w:t>
-      </w:r>
-      <w:r>
-        <w:rPr>
-          <w:rFonts w:asciiTheme="majorHAnsi" w:hAnsiTheme="majorHAnsi" w:cstheme="majorHAnsi"/>
-        </w:rPr>
-        <w:t>ive</w:t>
+        <w:t>The exploration algorithm uses the mapping information to decide the next goal position as explained above. Five</w:t>
       </w:r>
       <w:r>
         <w:rPr>
@@ -1725,7 +1754,7 @@
     </w:p>
     <w:p>
       <w:pPr>
-        <w:pStyle w:val="ListParagraph"/>
+        <w:pStyle w:val="Prrafodelista"/>
         <w:numPr>
           <w:ilvl w:val="0"/>
           <w:numId w:val="29"/>
@@ -1745,7 +1774,7 @@
     </w:p>
     <w:p>
       <w:pPr>
-        <w:pStyle w:val="ListParagraph"/>
+        <w:pStyle w:val="Prrafodelista"/>
         <w:numPr>
           <w:ilvl w:val="0"/>
           <w:numId w:val="29"/>
@@ -1777,7 +1806,7 @@
     </w:p>
     <w:p>
       <w:pPr>
-        <w:pStyle w:val="ListParagraph"/>
+        <w:pStyle w:val="Prrafodelista"/>
         <w:numPr>
           <w:ilvl w:val="0"/>
           <w:numId w:val="29"/>
@@ -1797,7 +1826,7 @@
     </w:p>
     <w:p>
       <w:pPr>
-        <w:pStyle w:val="ListParagraph"/>
+        <w:pStyle w:val="Prrafodelista"/>
         <w:numPr>
           <w:ilvl w:val="0"/>
           <w:numId w:val="29"/>
@@ -1817,7 +1846,7 @@
     </w:p>
     <w:p>
       <w:pPr>
-        <w:pStyle w:val="ListParagraph"/>
+        <w:pStyle w:val="Prrafodelista"/>
         <w:numPr>
           <w:ilvl w:val="0"/>
           <w:numId w:val="29"/>
@@ -1837,7 +1866,7 @@
     </w:p>
     <w:p>
       <w:pPr>
-        <w:pStyle w:val="ListParagraph"/>
+        <w:pStyle w:val="Prrafodelista"/>
         <w:numPr>
           <w:ilvl w:val="0"/>
           <w:numId w:val="29"/>
@@ -1875,7 +1904,7 @@
     <w:p/>
     <w:p>
       <w:pPr>
-        <w:pStyle w:val="ListParagraph"/>
+        <w:pStyle w:val="Prrafodelista"/>
         <w:numPr>
           <w:ilvl w:val="0"/>
           <w:numId w:val="18"/>
@@ -2043,7 +2072,21 @@
         <w:rPr>
           <w:rFonts w:asciiTheme="majorHAnsi" w:hAnsiTheme="majorHAnsi" w:cstheme="majorHAnsi"/>
         </w:rPr>
-        <w:t xml:space="preserve">(gz) </w:t>
+        <w:t>(</w:t>
+      </w:r>
+      <w:proofErr w:type="spellStart"/>
+      <w:r>
+        <w:rPr>
+          <w:rFonts w:asciiTheme="majorHAnsi" w:hAnsiTheme="majorHAnsi" w:cstheme="majorHAnsi"/>
+        </w:rPr>
+        <w:t>gz</w:t>
+      </w:r>
+      <w:proofErr w:type="spellEnd"/>
+      <w:r>
+        <w:rPr>
+          <w:rFonts w:asciiTheme="majorHAnsi" w:hAnsiTheme="majorHAnsi" w:cstheme="majorHAnsi"/>
+        </w:rPr>
+        <w:t xml:space="preserve">) </w:t>
       </w:r>
       <w:r>
         <w:rPr>
@@ -2097,7 +2140,23 @@
         <w:rPr>
           <w:rFonts w:asciiTheme="majorHAnsi" w:hAnsiTheme="majorHAnsi" w:cstheme="majorHAnsi"/>
         </w:rPr>
-        <w:t xml:space="preserve"> sensor fusion is used to calculate the position (x,y) and update the pose of the robot.</w:t>
+        <w:t xml:space="preserve"> sensor fusion is used to calculate the position (</w:t>
+      </w:r>
+      <w:proofErr w:type="spellStart"/>
+      <w:proofErr w:type="gramStart"/>
+      <w:r>
+        <w:rPr>
+          <w:rFonts w:asciiTheme="majorHAnsi" w:hAnsiTheme="majorHAnsi" w:cstheme="majorHAnsi"/>
+        </w:rPr>
+        <w:t>x,y</w:t>
+      </w:r>
+      <w:proofErr w:type="spellEnd"/>
+      <w:proofErr w:type="gramEnd"/>
+      <w:r>
+        <w:rPr>
+          <w:rFonts w:asciiTheme="majorHAnsi" w:hAnsiTheme="majorHAnsi" w:cstheme="majorHAnsi"/>
+        </w:rPr>
+        <w:t>) and update the pose of the robot.</w:t>
       </w:r>
     </w:p>
     <w:p>
@@ -2136,7 +2195,13 @@
         <w:rPr>
           <w:rFonts w:asciiTheme="majorHAnsi" w:hAnsiTheme="majorHAnsi" w:cstheme="majorHAnsi"/>
         </w:rPr>
-        <w:t>. It is implemented in the code</w:t>
+        <w:t xml:space="preserve">. It is implemented in the </w:t>
+      </w:r>
+      <w:r>
+        <w:rPr>
+          <w:rFonts w:asciiTheme="majorHAnsi" w:hAnsiTheme="majorHAnsi" w:cstheme="majorHAnsi"/>
+        </w:rPr>
+        <w:t>code,</w:t>
       </w:r>
       <w:r>
         <w:rPr>
@@ -2243,7 +2308,7 @@
     </w:p>
     <w:p>
       <w:pPr>
-        <w:pStyle w:val="ListParagraph"/>
+        <w:pStyle w:val="Prrafodelista"/>
         <w:numPr>
           <w:ilvl w:val="0"/>
           <w:numId w:val="18"/>
@@ -2281,7 +2346,7 @@
     </w:p>
     <w:p>
       <w:pPr>
-        <w:pStyle w:val="ListParagraph"/>
+        <w:pStyle w:val="Prrafodelista"/>
         <w:numPr>
           <w:ilvl w:val="0"/>
           <w:numId w:val="27"/>
@@ -2323,7 +2388,7 @@
     </w:p>
     <w:p>
       <w:pPr>
-        <w:pStyle w:val="ListParagraph"/>
+        <w:pStyle w:val="Prrafodelista"/>
         <w:numPr>
           <w:ilvl w:val="0"/>
           <w:numId w:val="27"/>
@@ -2425,7 +2490,7 @@
     </w:p>
     <w:p>
       <w:pPr>
-        <w:pStyle w:val="Heading1"/>
+        <w:pStyle w:val="Ttulo1"/>
         <w:numPr>
           <w:ilvl w:val="0"/>
           <w:numId w:val="2"/>
@@ -2446,7 +2511,7 @@
     </w:p>
     <w:p>
       <w:pPr>
-        <w:pStyle w:val="Heading3"/>
+        <w:pStyle w:val="Ttulo3"/>
         <w:numPr>
           <w:ilvl w:val="1"/>
           <w:numId w:val="2"/>
@@ -2770,7 +2835,7 @@
     </w:p>
     <w:tbl>
       <w:tblPr>
-        <w:tblStyle w:val="TableGrid"/>
+        <w:tblStyle w:val="Tablaconcuadrcula"/>
         <w:tblW w:w="0" w:type="auto"/>
         <w:jc w:val="center"/>
         <w:tblLayout w:type="fixed"/>
@@ -2929,13 +2994,31 @@
                 <w:b/>
               </w:rPr>
             </w:pPr>
+            <w:proofErr w:type="spellStart"/>
             <w:r>
               <w:rPr>
                 <w:rFonts w:asciiTheme="majorHAnsi" w:hAnsiTheme="majorHAnsi" w:cstheme="majorHAnsi"/>
                 <w:b/>
               </w:rPr>
-              <w:t>NoOA - NoSF</w:t>
+              <w:t>NoOA</w:t>
             </w:r>
+            <w:proofErr w:type="spellEnd"/>
+            <w:r>
+              <w:rPr>
+                <w:rFonts w:asciiTheme="majorHAnsi" w:hAnsiTheme="majorHAnsi" w:cstheme="majorHAnsi"/>
+                <w:b/>
+              </w:rPr>
+              <w:t xml:space="preserve"> - </w:t>
+            </w:r>
+            <w:proofErr w:type="spellStart"/>
+            <w:r>
+              <w:rPr>
+                <w:rFonts w:asciiTheme="majorHAnsi" w:hAnsiTheme="majorHAnsi" w:cstheme="majorHAnsi"/>
+                <w:b/>
+              </w:rPr>
+              <w:t>NoSF</w:t>
+            </w:r>
+            <w:proofErr w:type="spellEnd"/>
           </w:p>
         </w:tc>
         <w:tc>
@@ -3035,13 +3118,31 @@
                 <w:b/>
               </w:rPr>
             </w:pPr>
+            <w:proofErr w:type="spellStart"/>
             <w:r>
               <w:rPr>
                 <w:rFonts w:asciiTheme="majorHAnsi" w:hAnsiTheme="majorHAnsi" w:cstheme="majorHAnsi"/>
                 <w:b/>
               </w:rPr>
-              <w:t>YesOA - NoSF</w:t>
+              <w:t>YesOA</w:t>
             </w:r>
+            <w:proofErr w:type="spellEnd"/>
+            <w:r>
+              <w:rPr>
+                <w:rFonts w:asciiTheme="majorHAnsi" w:hAnsiTheme="majorHAnsi" w:cstheme="majorHAnsi"/>
+                <w:b/>
+              </w:rPr>
+              <w:t xml:space="preserve"> - </w:t>
+            </w:r>
+            <w:proofErr w:type="spellStart"/>
+            <w:r>
+              <w:rPr>
+                <w:rFonts w:asciiTheme="majorHAnsi" w:hAnsiTheme="majorHAnsi" w:cstheme="majorHAnsi"/>
+                <w:b/>
+              </w:rPr>
+              <w:t>NoSF</w:t>
+            </w:r>
+            <w:proofErr w:type="spellEnd"/>
           </w:p>
         </w:tc>
         <w:tc>
@@ -3141,13 +3242,31 @@
                 <w:b/>
               </w:rPr>
             </w:pPr>
+            <w:proofErr w:type="spellStart"/>
             <w:r>
               <w:rPr>
                 <w:rFonts w:asciiTheme="majorHAnsi" w:hAnsiTheme="majorHAnsi" w:cstheme="majorHAnsi"/>
                 <w:b/>
               </w:rPr>
-              <w:t>NoOA - YesSF</w:t>
+              <w:t>NoOA</w:t>
             </w:r>
+            <w:proofErr w:type="spellEnd"/>
+            <w:r>
+              <w:rPr>
+                <w:rFonts w:asciiTheme="majorHAnsi" w:hAnsiTheme="majorHAnsi" w:cstheme="majorHAnsi"/>
+                <w:b/>
+              </w:rPr>
+              <w:t xml:space="preserve"> - </w:t>
+            </w:r>
+            <w:proofErr w:type="spellStart"/>
+            <w:r>
+              <w:rPr>
+                <w:rFonts w:asciiTheme="majorHAnsi" w:hAnsiTheme="majorHAnsi" w:cstheme="majorHAnsi"/>
+                <w:b/>
+              </w:rPr>
+              <w:t>YesSF</w:t>
+            </w:r>
+            <w:proofErr w:type="spellEnd"/>
           </w:p>
         </w:tc>
         <w:tc>
@@ -3247,13 +3366,31 @@
                 <w:b/>
               </w:rPr>
             </w:pPr>
+            <w:proofErr w:type="spellStart"/>
             <w:r>
               <w:rPr>
                 <w:rFonts w:asciiTheme="majorHAnsi" w:hAnsiTheme="majorHAnsi" w:cstheme="majorHAnsi"/>
                 <w:b/>
               </w:rPr>
-              <w:t>YesOA - YesSF</w:t>
+              <w:t>YesOA</w:t>
             </w:r>
+            <w:proofErr w:type="spellEnd"/>
+            <w:r>
+              <w:rPr>
+                <w:rFonts w:asciiTheme="majorHAnsi" w:hAnsiTheme="majorHAnsi" w:cstheme="majorHAnsi"/>
+                <w:b/>
+              </w:rPr>
+              <w:t xml:space="preserve"> - </w:t>
+            </w:r>
+            <w:proofErr w:type="spellStart"/>
+            <w:r>
+              <w:rPr>
+                <w:rFonts w:asciiTheme="majorHAnsi" w:hAnsiTheme="majorHAnsi" w:cstheme="majorHAnsi"/>
+                <w:b/>
+              </w:rPr>
+              <w:t>YesSF</w:t>
+            </w:r>
+            <w:proofErr w:type="spellEnd"/>
           </w:p>
         </w:tc>
         <w:tc>
@@ -3426,7 +3563,7 @@
     </w:tbl>
     <w:p>
       <w:pPr>
-        <w:pStyle w:val="Caption"/>
+        <w:pStyle w:val="Descripcin"/>
         <w:spacing w:before="120" w:after="120"/>
         <w:jc w:val="center"/>
         <w:rPr>
@@ -3513,7 +3650,7 @@
     </w:p>
     <w:p>
       <w:pPr>
-        <w:pStyle w:val="Heading3"/>
+        <w:pStyle w:val="Ttulo3"/>
         <w:numPr>
           <w:ilvl w:val="1"/>
           <w:numId w:val="2"/>
@@ -3574,7 +3711,7 @@
     </w:p>
     <w:p>
       <w:pPr>
-        <w:pStyle w:val="ListParagraph"/>
+        <w:pStyle w:val="Prrafodelista"/>
         <w:numPr>
           <w:ilvl w:val="0"/>
           <w:numId w:val="30"/>
@@ -3798,7 +3935,21 @@
         <w:rPr>
           <w:rFonts w:asciiTheme="majorHAnsi" w:hAnsiTheme="majorHAnsi" w:cstheme="majorHAnsi"/>
         </w:rPr>
-        <w:t>oth maps we have considered</w:t>
+        <w:t xml:space="preserve">oth </w:t>
+      </w:r>
+      <w:proofErr w:type="gramStart"/>
+      <w:r>
+        <w:rPr>
+          <w:rFonts w:asciiTheme="majorHAnsi" w:hAnsiTheme="majorHAnsi" w:cstheme="majorHAnsi"/>
+        </w:rPr>
+        <w:t>maps</w:t>
+      </w:r>
+      <w:proofErr w:type="gramEnd"/>
+      <w:r>
+        <w:rPr>
+          <w:rFonts w:asciiTheme="majorHAnsi" w:hAnsiTheme="majorHAnsi" w:cstheme="majorHAnsi"/>
+        </w:rPr>
+        <w:t xml:space="preserve"> we have considered</w:t>
       </w:r>
       <w:r>
         <w:rPr>
@@ -3809,7 +3960,7 @@
     </w:p>
     <w:p>
       <w:pPr>
-        <w:pStyle w:val="ListParagraph"/>
+        <w:pStyle w:val="Prrafodelista"/>
         <w:numPr>
           <w:ilvl w:val="0"/>
           <w:numId w:val="30"/>
@@ -3875,7 +4026,7 @@
     </w:p>
     <w:p>
       <w:pPr>
-        <w:pStyle w:val="ListParagraph"/>
+        <w:pStyle w:val="Prrafodelista"/>
         <w:numPr>
           <w:ilvl w:val="0"/>
           <w:numId w:val="30"/>
@@ -4009,7 +4160,7 @@
     </w:p>
     <w:p>
       <w:pPr>
-        <w:pStyle w:val="Heading3"/>
+        <w:pStyle w:val="Ttulo3"/>
         <w:numPr>
           <w:ilvl w:val="1"/>
           <w:numId w:val="2"/>
@@ -4047,7 +4198,7 @@
     </w:p>
     <w:p>
       <w:pPr>
-        <w:pStyle w:val="ListParagraph"/>
+        <w:pStyle w:val="Prrafodelista"/>
         <w:ind w:left="360"/>
         <w:jc w:val="both"/>
         <w:rPr>
@@ -4075,7 +4226,7 @@
     </w:p>
     <w:p>
       <w:pPr>
-        <w:pStyle w:val="ListParagraph"/>
+        <w:pStyle w:val="Prrafodelista"/>
         <w:ind w:left="360"/>
         <w:jc w:val="both"/>
         <w:rPr>
@@ -4088,11 +4239,19 @@
         </w:rPr>
         <w:t xml:space="preserve">- </w:t>
       </w:r>
-      <w:r>
-        <w:rPr>
-          <w:rFonts w:asciiTheme="majorHAnsi" w:hAnsiTheme="majorHAnsi" w:cstheme="majorHAnsi"/>
-        </w:rPr>
-        <w:t>Romi control program: specific code version for each experiment according to Table 1</w:t>
+      <w:proofErr w:type="spellStart"/>
+      <w:r>
+        <w:rPr>
+          <w:rFonts w:asciiTheme="majorHAnsi" w:hAnsiTheme="majorHAnsi" w:cstheme="majorHAnsi"/>
+        </w:rPr>
+        <w:t>Romi</w:t>
+      </w:r>
+      <w:proofErr w:type="spellEnd"/>
+      <w:r>
+        <w:rPr>
+          <w:rFonts w:asciiTheme="majorHAnsi" w:hAnsiTheme="majorHAnsi" w:cstheme="majorHAnsi"/>
+        </w:rPr>
+        <w:t xml:space="preserve"> control program: specific code version for each experiment according to Table 1</w:t>
       </w:r>
       <w:r>
         <w:rPr>
@@ -4103,7 +4262,7 @@
     </w:p>
     <w:p>
       <w:pPr>
-        <w:pStyle w:val="ListParagraph"/>
+        <w:pStyle w:val="Prrafodelista"/>
         <w:ind w:left="360"/>
         <w:jc w:val="both"/>
         <w:rPr>
@@ -4125,7 +4284,7 @@
     </w:p>
     <w:p>
       <w:pPr>
-        <w:pStyle w:val="ListParagraph"/>
+        <w:pStyle w:val="Prrafodelista"/>
         <w:ind w:left="360" w:firstLine="360"/>
         <w:jc w:val="both"/>
         <w:rPr>
@@ -4165,7 +4324,7 @@
     </w:p>
     <w:p>
       <w:pPr>
-        <w:pStyle w:val="ListParagraph"/>
+        <w:pStyle w:val="Prrafodelista"/>
         <w:ind w:left="360" w:firstLine="360"/>
         <w:jc w:val="both"/>
         <w:rPr>
@@ -4205,7 +4364,7 @@
     </w:p>
     <w:p>
       <w:pPr>
-        <w:pStyle w:val="ListParagraph"/>
+        <w:pStyle w:val="Prrafodelista"/>
         <w:ind w:left="360" w:firstLine="360"/>
         <w:jc w:val="both"/>
         <w:rPr>
@@ -4345,7 +4504,7 @@
     </w:p>
     <w:p>
       <w:pPr>
-        <w:pStyle w:val="ListParagraph"/>
+        <w:pStyle w:val="Prrafodelista"/>
         <w:ind w:left="360"/>
         <w:jc w:val="both"/>
         <w:rPr>
@@ -4581,7 +4740,35 @@
           <w:rFonts w:asciiTheme="majorHAnsi" w:hAnsiTheme="majorHAnsi" w:cstheme="majorHAnsi"/>
         </w:rPr>
         <w:lastRenderedPageBreak/>
-        <w:t xml:space="preserve">of the video was processed and a blue circle was painted in the image, moving with the robot and creating the blue lines that represented the full path of the robot. The outcomes of this video analysis are: the image of the gridded map with robot’s path overlapped and the number of visited cells. This information was used as the ground truth for evaluation of the map coverage (actual number of visited cells) and mapping accuracy (comparison of </w:t>
+        <w:t xml:space="preserve">of the video was </w:t>
+      </w:r>
+      <w:proofErr w:type="gramStart"/>
+      <w:r>
+        <w:rPr>
+          <w:rFonts w:asciiTheme="majorHAnsi" w:hAnsiTheme="majorHAnsi" w:cstheme="majorHAnsi"/>
+        </w:rPr>
+        <w:t>processed</w:t>
+      </w:r>
+      <w:proofErr w:type="gramEnd"/>
+      <w:r>
+        <w:rPr>
+          <w:rFonts w:asciiTheme="majorHAnsi" w:hAnsiTheme="majorHAnsi" w:cstheme="majorHAnsi"/>
+        </w:rPr>
+        <w:t xml:space="preserve"> and a blue circle was painted in the image, moving with the robot and creating the blue lines that represented the full path of the robot. The outcomes of this video analysis </w:t>
+      </w:r>
+      <w:proofErr w:type="gramStart"/>
+      <w:r>
+        <w:rPr>
+          <w:rFonts w:asciiTheme="majorHAnsi" w:hAnsiTheme="majorHAnsi" w:cstheme="majorHAnsi"/>
+        </w:rPr>
+        <w:t>are:</w:t>
+      </w:r>
+      <w:proofErr w:type="gramEnd"/>
+      <w:r>
+        <w:rPr>
+          <w:rFonts w:asciiTheme="majorHAnsi" w:hAnsiTheme="majorHAnsi" w:cstheme="majorHAnsi"/>
+        </w:rPr>
+        <w:t xml:space="preserve"> the image of the gridded map with robot’s path overlapped and the number of visited cells. This information was used as the ground truth for evaluation of the map coverage (actual number of visited cells) and mapping accuracy (comparison of </w:t>
       </w:r>
       <w:r>
         <w:rPr>
@@ -4654,7 +4841,7 @@
     </w:p>
     <w:p>
       <w:pPr>
-        <w:pStyle w:val="Caption"/>
+        <w:pStyle w:val="Descripcin"/>
         <w:jc w:val="center"/>
         <w:rPr>
           <w:rFonts w:asciiTheme="majorHAnsi" w:hAnsiTheme="majorHAnsi" w:cstheme="majorHAnsi"/>
@@ -4863,7 +5050,21 @@
         <w:rPr>
           <w:rFonts w:asciiTheme="majorHAnsi" w:hAnsiTheme="majorHAnsi" w:cstheme="majorHAnsi"/>
         </w:rPr>
-        <w:t xml:space="preserve"> file provided with the map of the experiment was processed in Matlab to generate another image of the map with the grid on </w:t>
+        <w:t xml:space="preserve"> file provided with the map of the experiment was processed in </w:t>
+      </w:r>
+      <w:proofErr w:type="spellStart"/>
+      <w:r>
+        <w:rPr>
+          <w:rFonts w:asciiTheme="majorHAnsi" w:hAnsiTheme="majorHAnsi" w:cstheme="majorHAnsi"/>
+        </w:rPr>
+        <w:t>Matlab</w:t>
+      </w:r>
+      <w:proofErr w:type="spellEnd"/>
+      <w:r>
+        <w:rPr>
+          <w:rFonts w:asciiTheme="majorHAnsi" w:hAnsiTheme="majorHAnsi" w:cstheme="majorHAnsi"/>
+        </w:rPr>
+        <w:t xml:space="preserve"> to generate another image of the map with the grid on </w:t>
       </w:r>
       <w:r>
         <w:rPr>
@@ -5000,7 +5201,7 @@
     </w:p>
     <w:p>
       <w:pPr>
-        <w:pStyle w:val="ListParagraph"/>
+        <w:pStyle w:val="Prrafodelista"/>
         <w:spacing w:after="120" w:line="240" w:lineRule="auto"/>
         <w:ind w:left="0"/>
         <w:contextualSpacing w:val="0"/>
@@ -5123,7 +5324,7 @@
     </w:p>
     <w:p>
       <w:pPr>
-        <w:pStyle w:val="Caption"/>
+        <w:pStyle w:val="Descripcin"/>
         <w:ind w:left="357"/>
         <w:jc w:val="center"/>
         <w:rPr>
@@ -5238,7 +5439,7 @@
     </w:p>
     <w:p>
       <w:pPr>
-        <w:pStyle w:val="Heading3"/>
+        <w:pStyle w:val="Ttulo3"/>
         <w:numPr>
           <w:ilvl w:val="1"/>
           <w:numId w:val="2"/>
@@ -5462,25 +5663,67 @@
         <w:rPr>
           <w:rFonts w:asciiTheme="majorHAnsi" w:hAnsiTheme="majorHAnsi" w:cstheme="majorHAnsi"/>
         </w:rPr>
-        <w:t xml:space="preserve"> obstacle avoidance active (NoOA-YesSF) increased coverage more than 20%</w:t>
-      </w:r>
-      <w:r>
-        <w:rPr>
-          <w:rFonts w:asciiTheme="majorHAnsi" w:hAnsiTheme="majorHAnsi" w:cstheme="majorHAnsi"/>
-        </w:rPr>
-        <w:t xml:space="preserve"> (39.2% absolute)</w:t>
-      </w:r>
-      <w:r>
-        <w:rPr>
-          <w:rFonts w:asciiTheme="majorHAnsi" w:hAnsiTheme="majorHAnsi" w:cstheme="majorHAnsi"/>
-        </w:rPr>
-        <w:t xml:space="preserve">, but </w:t>
-      </w:r>
-      <w:r>
-        <w:rPr>
-          <w:rFonts w:asciiTheme="majorHAnsi" w:hAnsiTheme="majorHAnsi" w:cstheme="majorHAnsi"/>
-        </w:rPr>
-        <w:t>combined with obstacle avoidance (YesOA-YesSF), the increase in coverage was lower, around 13% compared to the plain exploration algorithm.</w:t>
+        <w:t xml:space="preserve"> obstacle avoidance active (</w:t>
+      </w:r>
+      <w:proofErr w:type="spellStart"/>
+      <w:r>
+        <w:rPr>
+          <w:rFonts w:asciiTheme="majorHAnsi" w:hAnsiTheme="majorHAnsi" w:cstheme="majorHAnsi"/>
+        </w:rPr>
+        <w:t>NoOA-YesSF</w:t>
+      </w:r>
+      <w:proofErr w:type="spellEnd"/>
+      <w:r>
+        <w:rPr>
+          <w:rFonts w:asciiTheme="majorHAnsi" w:hAnsiTheme="majorHAnsi" w:cstheme="majorHAnsi"/>
+        </w:rPr>
+        <w:t>) increased coverage more than 20%</w:t>
+      </w:r>
+      <w:r>
+        <w:rPr>
+          <w:rFonts w:asciiTheme="majorHAnsi" w:hAnsiTheme="majorHAnsi" w:cstheme="majorHAnsi"/>
+        </w:rPr>
+        <w:t xml:space="preserve"> (39.2% absolute</w:t>
+      </w:r>
+      <w:proofErr w:type="gramStart"/>
+      <w:r>
+        <w:rPr>
+          <w:rFonts w:asciiTheme="majorHAnsi" w:hAnsiTheme="majorHAnsi" w:cstheme="majorHAnsi"/>
+        </w:rPr>
+        <w:t>)</w:t>
+      </w:r>
+      <w:r>
+        <w:rPr>
+          <w:rFonts w:asciiTheme="majorHAnsi" w:hAnsiTheme="majorHAnsi" w:cstheme="majorHAnsi"/>
+        </w:rPr>
+        <w:t>, but</w:t>
+      </w:r>
+      <w:proofErr w:type="gramEnd"/>
+      <w:r>
+        <w:rPr>
+          <w:rFonts w:asciiTheme="majorHAnsi" w:hAnsiTheme="majorHAnsi" w:cstheme="majorHAnsi"/>
+        </w:rPr>
+        <w:t xml:space="preserve"> </w:t>
+      </w:r>
+      <w:r>
+        <w:rPr>
+          <w:rFonts w:asciiTheme="majorHAnsi" w:hAnsiTheme="majorHAnsi" w:cstheme="majorHAnsi"/>
+        </w:rPr>
+        <w:t>combined with obstacle avoidance (</w:t>
+      </w:r>
+      <w:proofErr w:type="spellStart"/>
+      <w:r>
+        <w:rPr>
+          <w:rFonts w:asciiTheme="majorHAnsi" w:hAnsiTheme="majorHAnsi" w:cstheme="majorHAnsi"/>
+        </w:rPr>
+        <w:t>YesOA-YesSF</w:t>
+      </w:r>
+      <w:proofErr w:type="spellEnd"/>
+      <w:r>
+        <w:rPr>
+          <w:rFonts w:asciiTheme="majorHAnsi" w:hAnsiTheme="majorHAnsi" w:cstheme="majorHAnsi"/>
+        </w:rPr>
+        <w:t>), the increase in coverage was lower, around 13% compared to the plain exploration algorithm.</w:t>
       </w:r>
       <w:r>
         <w:rPr>
@@ -5570,7 +5813,7 @@
     </w:p>
     <w:tbl>
       <w:tblPr>
-        <w:tblStyle w:val="TableGrid"/>
+        <w:tblStyle w:val="Tablaconcuadrcula"/>
         <w:tblW w:w="9776" w:type="dxa"/>
         <w:jc w:val="center"/>
         <w:tblLook w:val="04A0" w:firstRow="1" w:lastRow="0" w:firstColumn="1" w:lastColumn="0" w:noHBand="0" w:noVBand="1"/>
@@ -5631,6 +5874,7 @@
                 <w:lang w:eastAsia="en-GB"/>
               </w:rPr>
             </w:pPr>
+            <w:proofErr w:type="spellStart"/>
             <w:r>
               <w:rPr>
                 <w:rFonts w:asciiTheme="majorHAnsi" w:eastAsia="Times New Roman" w:hAnsiTheme="majorHAnsi" w:cstheme="majorHAnsi"/>
@@ -5641,6 +5885,7 @@
               </w:rPr>
               <w:t>NoOA</w:t>
             </w:r>
+            <w:proofErr w:type="spellEnd"/>
           </w:p>
           <w:p>
             <w:pPr>
@@ -5653,6 +5898,7 @@
                 <w:lang w:eastAsia="en-GB"/>
               </w:rPr>
             </w:pPr>
+            <w:proofErr w:type="spellStart"/>
             <w:r>
               <w:rPr>
                 <w:rFonts w:asciiTheme="majorHAnsi" w:eastAsia="Times New Roman" w:hAnsiTheme="majorHAnsi" w:cstheme="majorHAnsi"/>
@@ -5663,6 +5909,7 @@
               </w:rPr>
               <w:t>NoSF</w:t>
             </w:r>
+            <w:proofErr w:type="spellEnd"/>
           </w:p>
         </w:tc>
         <w:tc>
@@ -5682,6 +5929,7 @@
                 <w:lang w:eastAsia="en-GB"/>
               </w:rPr>
             </w:pPr>
+            <w:proofErr w:type="spellStart"/>
             <w:r>
               <w:rPr>
                 <w:rFonts w:asciiTheme="majorHAnsi" w:eastAsia="Times New Roman" w:hAnsiTheme="majorHAnsi" w:cstheme="majorHAnsi"/>
@@ -5692,6 +5940,7 @@
               </w:rPr>
               <w:t>NoOA</w:t>
             </w:r>
+            <w:proofErr w:type="spellEnd"/>
           </w:p>
           <w:p>
             <w:pPr>
@@ -5704,6 +5953,7 @@
                 <w:lang w:eastAsia="en-GB"/>
               </w:rPr>
             </w:pPr>
+            <w:proofErr w:type="spellStart"/>
             <w:r>
               <w:rPr>
                 <w:rFonts w:asciiTheme="majorHAnsi" w:eastAsia="Times New Roman" w:hAnsiTheme="majorHAnsi" w:cstheme="majorHAnsi"/>
@@ -5714,6 +5964,7 @@
               </w:rPr>
               <w:t>YesSF</w:t>
             </w:r>
+            <w:proofErr w:type="spellEnd"/>
           </w:p>
         </w:tc>
         <w:tc>
@@ -5733,6 +5984,7 @@
                 <w:lang w:eastAsia="en-GB"/>
               </w:rPr>
             </w:pPr>
+            <w:proofErr w:type="spellStart"/>
             <w:r>
               <w:rPr>
                 <w:rFonts w:asciiTheme="majorHAnsi" w:eastAsia="Times New Roman" w:hAnsiTheme="majorHAnsi" w:cstheme="majorHAnsi"/>
@@ -5743,6 +5995,7 @@
               </w:rPr>
               <w:t>YesOA</w:t>
             </w:r>
+            <w:proofErr w:type="spellEnd"/>
           </w:p>
           <w:p>
             <w:pPr>
@@ -5755,6 +6008,7 @@
                 <w:lang w:eastAsia="en-GB"/>
               </w:rPr>
             </w:pPr>
+            <w:proofErr w:type="spellStart"/>
             <w:r>
               <w:rPr>
                 <w:rFonts w:asciiTheme="majorHAnsi" w:eastAsia="Times New Roman" w:hAnsiTheme="majorHAnsi" w:cstheme="majorHAnsi"/>
@@ -5765,6 +6019,7 @@
               </w:rPr>
               <w:t>NoSF</w:t>
             </w:r>
+            <w:proofErr w:type="spellEnd"/>
           </w:p>
         </w:tc>
         <w:tc>
@@ -5784,6 +6039,7 @@
                 <w:lang w:eastAsia="en-GB"/>
               </w:rPr>
             </w:pPr>
+            <w:proofErr w:type="spellStart"/>
             <w:r>
               <w:rPr>
                 <w:rFonts w:asciiTheme="majorHAnsi" w:eastAsia="Times New Roman" w:hAnsiTheme="majorHAnsi" w:cstheme="majorHAnsi"/>
@@ -5794,6 +6050,7 @@
               </w:rPr>
               <w:t>YesOA</w:t>
             </w:r>
+            <w:proofErr w:type="spellEnd"/>
           </w:p>
           <w:p>
             <w:pPr>
@@ -5806,6 +6063,7 @@
                 <w:lang w:eastAsia="en-GB"/>
               </w:rPr>
             </w:pPr>
+            <w:proofErr w:type="spellStart"/>
             <w:r>
               <w:rPr>
                 <w:rFonts w:asciiTheme="majorHAnsi" w:eastAsia="Times New Roman" w:hAnsiTheme="majorHAnsi" w:cstheme="majorHAnsi"/>
@@ -5816,6 +6074,7 @@
               </w:rPr>
               <w:t>YesSF</w:t>
             </w:r>
+            <w:proofErr w:type="spellEnd"/>
           </w:p>
         </w:tc>
         <w:tc>
@@ -6094,7 +6353,18 @@
                 <w:sz w:val="20"/>
                 <w:lang w:eastAsia="en-GB"/>
               </w:rPr>
-              <w:t xml:space="preserve">% Visited cells </w:t>
+              <w:t xml:space="preserve">% Visited </w:t>
+            </w:r>
+            <w:proofErr w:type="gramStart"/>
+            <w:r>
+              <w:rPr>
+                <w:rFonts w:asciiTheme="majorHAnsi" w:eastAsia="Times New Roman" w:hAnsiTheme="majorHAnsi" w:cstheme="majorHAnsi"/>
+                <w:b/>
+                <w:color w:val="000000"/>
+                <w:sz w:val="20"/>
+                <w:lang w:eastAsia="en-GB"/>
+              </w:rPr>
+              <w:t xml:space="preserve">cells </w:t>
             </w:r>
             <w:r>
               <w:rPr>
@@ -6104,7 +6374,18 @@
                 <w:sz w:val="20"/>
                 <w:lang w:eastAsia="en-GB"/>
               </w:rPr>
-              <w:t xml:space="preserve"> (GT)</w:t>
+              <w:t xml:space="preserve"> (</w:t>
+            </w:r>
+            <w:proofErr w:type="gramEnd"/>
+            <w:r>
+              <w:rPr>
+                <w:rFonts w:asciiTheme="majorHAnsi" w:eastAsia="Times New Roman" w:hAnsiTheme="majorHAnsi" w:cstheme="majorHAnsi"/>
+                <w:b/>
+                <w:color w:val="000000"/>
+                <w:sz w:val="20"/>
+                <w:lang w:eastAsia="en-GB"/>
+              </w:rPr>
+              <w:t>GT)</w:t>
             </w:r>
           </w:p>
         </w:tc>
@@ -7860,7 +8141,27 @@
                 <w:sz w:val="20"/>
                 <w:lang w:eastAsia="en-GB"/>
               </w:rPr>
-              <w:t xml:space="preserve">Total test duration (min:sec) </w:t>
+              <w:t>Total test duration (</w:t>
+            </w:r>
+            <w:proofErr w:type="spellStart"/>
+            <w:r>
+              <w:rPr>
+                <w:rFonts w:asciiTheme="majorHAnsi" w:eastAsia="Times New Roman" w:hAnsiTheme="majorHAnsi" w:cstheme="majorHAnsi"/>
+                <w:color w:val="000000"/>
+                <w:sz w:val="20"/>
+                <w:lang w:eastAsia="en-GB"/>
+              </w:rPr>
+              <w:t>min:sec</w:t>
+            </w:r>
+            <w:proofErr w:type="spellEnd"/>
+            <w:r>
+              <w:rPr>
+                <w:rFonts w:asciiTheme="majorHAnsi" w:eastAsia="Times New Roman" w:hAnsiTheme="majorHAnsi" w:cstheme="majorHAnsi"/>
+                <w:color w:val="000000"/>
+                <w:sz w:val="20"/>
+                <w:lang w:eastAsia="en-GB"/>
+              </w:rPr>
+              <w:t xml:space="preserve">) </w:t>
             </w:r>
           </w:p>
         </w:tc>
@@ -8176,7 +8477,7 @@
     </w:tbl>
     <w:p>
       <w:pPr>
-        <w:pStyle w:val="Caption"/>
+        <w:pStyle w:val="Descripcin"/>
         <w:spacing w:before="120" w:after="0"/>
         <w:jc w:val="center"/>
         <w:rPr>
@@ -8407,7 +8708,21 @@
         <w:rPr>
           <w:rFonts w:asciiTheme="majorHAnsi" w:hAnsiTheme="majorHAnsi" w:cstheme="majorHAnsi"/>
         </w:rPr>
-        <w:t xml:space="preserve">at the absolute numbers, the configuration with exploration algorithm and sensor fusion (NoOA-YesSF) has the highest number of correct cells, however, it produced a large number of wrong detections resulting in a lower percentage of features correctly mapped. </w:t>
+        <w:t>at the absolute numbers, the configuration with exploration algorithm and sensor fusion (</w:t>
+      </w:r>
+      <w:proofErr w:type="spellStart"/>
+      <w:r>
+        <w:rPr>
+          <w:rFonts w:asciiTheme="majorHAnsi" w:hAnsiTheme="majorHAnsi" w:cstheme="majorHAnsi"/>
+        </w:rPr>
+        <w:t>NoOA-YesSF</w:t>
+      </w:r>
+      <w:proofErr w:type="spellEnd"/>
+      <w:r>
+        <w:rPr>
+          <w:rFonts w:asciiTheme="majorHAnsi" w:hAnsiTheme="majorHAnsi" w:cstheme="majorHAnsi"/>
+        </w:rPr>
+        <w:t xml:space="preserve">) has the highest number of correct cells, however, it produced a large number of wrong detections resulting in a lower percentage of features correctly mapped. </w:t>
       </w:r>
       <w:r>
         <w:rPr>
@@ -8885,7 +9200,7 @@
     </w:p>
     <w:p>
       <w:pPr>
-        <w:pStyle w:val="Caption"/>
+        <w:pStyle w:val="Descripcin"/>
         <w:ind w:left="357"/>
         <w:jc w:val="center"/>
         <w:rPr>
@@ -8953,12 +9268,68 @@
         <w:rPr>
           <w:sz w:val="20"/>
         </w:rPr>
-        <w:t xml:space="preserve"> Ordered from left to right and from top to bottom: NoOA-NoSF, NoOA-YesSF, YesOA-NoSF, YesOA-YesSF, Baseline.</w:t>
+        <w:t xml:space="preserve"> Ordered from left to right and from top to bottom: </w:t>
+      </w:r>
+      <w:proofErr w:type="spellStart"/>
+      <w:r>
+        <w:rPr>
+          <w:sz w:val="20"/>
+        </w:rPr>
+        <w:t>NoOA-NoSF</w:t>
+      </w:r>
+      <w:proofErr w:type="spellEnd"/>
+      <w:r>
+        <w:rPr>
+          <w:sz w:val="20"/>
+        </w:rPr>
+        <w:t xml:space="preserve">, </w:t>
+      </w:r>
+      <w:proofErr w:type="spellStart"/>
+      <w:r>
+        <w:rPr>
+          <w:sz w:val="20"/>
+        </w:rPr>
+        <w:t>NoOA-YesSF</w:t>
+      </w:r>
+      <w:proofErr w:type="spellEnd"/>
+      <w:r>
+        <w:rPr>
+          <w:sz w:val="20"/>
+        </w:rPr>
+        <w:t xml:space="preserve">, </w:t>
+      </w:r>
+      <w:proofErr w:type="spellStart"/>
+      <w:r>
+        <w:rPr>
+          <w:sz w:val="20"/>
+        </w:rPr>
+        <w:t>YesOA-NoSF</w:t>
+      </w:r>
+      <w:proofErr w:type="spellEnd"/>
+      <w:r>
+        <w:rPr>
+          <w:sz w:val="20"/>
+        </w:rPr>
+        <w:t xml:space="preserve">, </w:t>
+      </w:r>
+      <w:proofErr w:type="spellStart"/>
+      <w:r>
+        <w:rPr>
+          <w:sz w:val="20"/>
+        </w:rPr>
+        <w:t>YesOA-YesSF</w:t>
+      </w:r>
+      <w:proofErr w:type="spellEnd"/>
+      <w:r>
+        <w:rPr>
+          <w:sz w:val="20"/>
+        </w:rPr>
+        <w:t>, Baseline.</w:t>
       </w:r>
     </w:p>
     <w:p>
       <w:pPr>
-        <w:pStyle w:val="Heading1"/>
+        <w:pStyle w:val="Ttulo1"/>
         <w:numPr>
           <w:ilvl w:val="0"/>
           <w:numId w:val="2"/>
@@ -9481,7 +9852,7 @@
     </w:p>
     <w:p>
       <w:pPr>
-        <w:pStyle w:val="Caption"/>
+        <w:pStyle w:val="Descripcin"/>
         <w:ind w:left="357"/>
         <w:jc w:val="center"/>
         <w:rPr>
@@ -9550,7 +9921,63 @@
         <w:rPr>
           <w:sz w:val="20"/>
         </w:rPr>
-        <w:t xml:space="preserve"> Cells correctly mapped are marked in stronger colour over the ground truth. Ordered from left to right and from top to bottom: NoOA-NoSF, NoOA-YesSF, YesOA-NoSF, YesOA-YesSF, Baseline.</w:t>
+        <w:t xml:space="preserve"> Cells correctly mapped are marked in stronger colour over the ground truth. Ordered from left to right and from top to bottom: </w:t>
+      </w:r>
+      <w:proofErr w:type="spellStart"/>
+      <w:r>
+        <w:rPr>
+          <w:sz w:val="20"/>
+        </w:rPr>
+        <w:t>NoOA-NoSF</w:t>
+      </w:r>
+      <w:proofErr w:type="spellEnd"/>
+      <w:r>
+        <w:rPr>
+          <w:sz w:val="20"/>
+        </w:rPr>
+        <w:t xml:space="preserve">, </w:t>
+      </w:r>
+      <w:proofErr w:type="spellStart"/>
+      <w:r>
+        <w:rPr>
+          <w:sz w:val="20"/>
+        </w:rPr>
+        <w:t>NoOA-YesSF</w:t>
+      </w:r>
+      <w:proofErr w:type="spellEnd"/>
+      <w:r>
+        <w:rPr>
+          <w:sz w:val="20"/>
+        </w:rPr>
+        <w:t xml:space="preserve">, </w:t>
+      </w:r>
+      <w:proofErr w:type="spellStart"/>
+      <w:r>
+        <w:rPr>
+          <w:sz w:val="20"/>
+        </w:rPr>
+        <w:t>YesOA-NoSF</w:t>
+      </w:r>
+      <w:proofErr w:type="spellEnd"/>
+      <w:r>
+        <w:rPr>
+          <w:sz w:val="20"/>
+        </w:rPr>
+        <w:t xml:space="preserve">, </w:t>
+      </w:r>
+      <w:proofErr w:type="spellStart"/>
+      <w:r>
+        <w:rPr>
+          <w:sz w:val="20"/>
+        </w:rPr>
+        <w:t>YesOA-YesSF</w:t>
+      </w:r>
+      <w:proofErr w:type="spellEnd"/>
+      <w:r>
+        <w:rPr>
+          <w:sz w:val="20"/>
+        </w:rPr>
+        <w:t>, Baseline.</w:t>
       </w:r>
       <w:bookmarkEnd w:id="21"/>
     </w:p>
@@ -9718,11 +10145,19 @@
         </w:rPr>
         <w:t xml:space="preserve"> was not </w:t>
       </w:r>
-      <w:r>
-        <w:rPr>
-          <w:rFonts w:asciiTheme="majorHAnsi" w:hAnsiTheme="majorHAnsi" w:cstheme="majorHAnsi"/>
-        </w:rPr>
-        <w:t>constant or it was slower due to the workload of other tasks</w:t>
+      <w:proofErr w:type="gramStart"/>
+      <w:r>
+        <w:rPr>
+          <w:rFonts w:asciiTheme="majorHAnsi" w:hAnsiTheme="majorHAnsi" w:cstheme="majorHAnsi"/>
+        </w:rPr>
+        <w:t>constant</w:t>
+      </w:r>
+      <w:proofErr w:type="gramEnd"/>
+      <w:r>
+        <w:rPr>
+          <w:rFonts w:asciiTheme="majorHAnsi" w:hAnsiTheme="majorHAnsi" w:cstheme="majorHAnsi"/>
+        </w:rPr>
+        <w:t xml:space="preserve"> or it was slower due to the workload of other tasks</w:t>
       </w:r>
       <w:r>
         <w:rPr>
@@ -10158,7 +10593,7 @@
     </w:p>
     <w:p>
       <w:pPr>
-        <w:pStyle w:val="Caption"/>
+        <w:pStyle w:val="Descripcin"/>
         <w:ind w:left="357"/>
         <w:jc w:val="center"/>
         <w:rPr>
@@ -10238,7 +10673,63 @@
         <w:rPr>
           <w:sz w:val="20"/>
         </w:rPr>
-        <w:t>Ordered from left to right and from top to bottom: NoOA-NoSF, NoOA-YesSF, YesOA-NoSF, YesOA-YesSF, Baseline.</w:t>
+        <w:t xml:space="preserve">Ordered from left to right and from top to bottom: </w:t>
+      </w:r>
+      <w:proofErr w:type="spellStart"/>
+      <w:r>
+        <w:rPr>
+          <w:sz w:val="20"/>
+        </w:rPr>
+        <w:t>NoOA-NoSF</w:t>
+      </w:r>
+      <w:proofErr w:type="spellEnd"/>
+      <w:r>
+        <w:rPr>
+          <w:sz w:val="20"/>
+        </w:rPr>
+        <w:t xml:space="preserve">, </w:t>
+      </w:r>
+      <w:proofErr w:type="spellStart"/>
+      <w:r>
+        <w:rPr>
+          <w:sz w:val="20"/>
+        </w:rPr>
+        <w:t>NoOA-YesSF</w:t>
+      </w:r>
+      <w:proofErr w:type="spellEnd"/>
+      <w:r>
+        <w:rPr>
+          <w:sz w:val="20"/>
+        </w:rPr>
+        <w:t xml:space="preserve">, </w:t>
+      </w:r>
+      <w:proofErr w:type="spellStart"/>
+      <w:r>
+        <w:rPr>
+          <w:sz w:val="20"/>
+        </w:rPr>
+        <w:t>YesOA-NoSF</w:t>
+      </w:r>
+      <w:proofErr w:type="spellEnd"/>
+      <w:r>
+        <w:rPr>
+          <w:sz w:val="20"/>
+        </w:rPr>
+        <w:t xml:space="preserve">, </w:t>
+      </w:r>
+      <w:proofErr w:type="spellStart"/>
+      <w:r>
+        <w:rPr>
+          <w:sz w:val="20"/>
+        </w:rPr>
+        <w:t>YesOA-YesSF</w:t>
+      </w:r>
+      <w:proofErr w:type="spellEnd"/>
+      <w:r>
+        <w:rPr>
+          <w:sz w:val="20"/>
+        </w:rPr>
+        <w:t>, Baseline.</w:t>
       </w:r>
     </w:p>
     <w:p>
@@ -10268,7 +10759,28 @@
         <w:rPr>
           <w:rFonts w:asciiTheme="majorHAnsi" w:hAnsiTheme="majorHAnsi" w:cstheme="majorHAnsi"/>
         </w:rPr>
-        <w:t xml:space="preserve"> doesn’t have a clear influence on the coverage according to the results of this study (coverage increased when not using sensor fusion but decreased when using sensor fusion). It is expected that when obstacles are on the way to the next goal planned by the exploration algorithm, this obstacle avoidance behaviour will alter the path to navigate around the obstacles. However, we do not expect this path alteration having a significant influence on the overall map coverage. The main contribution of the reactive obstacle avoidance is to reduce the likelihood of hitting obstacles during the map exploration and this was demonstrated during the experimentation (the robot navigated around the obstacles when obstacle avoidance was active and hit an obstacle when not included). However, as mentioned in section 3.1, we couldn’t make this behaviour work together with the exploration algorithm in a continuous way and chose to make it active only when the robot had to move to more distant regions of the map and presence of obstacles was uncertain. Future work should include further investigation to reduce possible conflicts between the exploration algorithm and the reactive obstacle avoidance. </w:t>
+        <w:t xml:space="preserve"> doesn’t have a clear influence on the coverage according to the results of this study (coverage increased when not using sensor fusion but decreased when using sensor fusion). It is expected that when obstacles are on the way to the next goal planned by the exploration algorithm, this obstacle avoidance behaviour will alter the path to navigate around the obstacles. However, we do not expect this path alteration having a significant influence on the overall map coverage. The </w:t>
+      </w:r>
+      <w:r>
+        <w:rPr>
+          <w:rFonts w:asciiTheme="majorHAnsi" w:hAnsiTheme="majorHAnsi" w:cstheme="majorHAnsi"/>
+          <w:b/>
+        </w:rPr>
+        <w:t>main contribution of the reactive obstacle avoidance</w:t>
+      </w:r>
+      <w:r>
+        <w:rPr>
+          <w:rFonts w:asciiTheme="majorHAnsi" w:hAnsiTheme="majorHAnsi" w:cstheme="majorHAnsi"/>
+        </w:rPr>
+        <w:t xml:space="preserve"> is to reduce the likelihood of hitting obstacles during the map exploration and this was demonstrated during the experimentation (the robot navigated around the obstacles when obstacle avoidance was active and hit an obstacle when not included). However, as mentioned in section 3.1, we couldn’t make this behaviour work together with the exploration algorithm in a continuous way and chose to make it active only when the robot had to move to more distant regions of the map and presenc</w:t>
+      </w:r>
+      <w:bookmarkStart w:id="23" w:name="_GoBack"/>
+      <w:bookmarkEnd w:id="23"/>
+      <w:r>
+        <w:rPr>
+          <w:rFonts w:asciiTheme="majorHAnsi" w:hAnsiTheme="majorHAnsi" w:cstheme="majorHAnsi"/>
+        </w:rPr>
+        <w:t xml:space="preserve">e of obstacles was uncertain. Future work should include further investigation to reduce possible conflicts between the exploration algorithm and the reactive obstacle avoidance. </w:t>
       </w:r>
     </w:p>
     <w:p>
@@ -10297,7 +10809,21 @@
         <w:rPr>
           <w:rFonts w:asciiTheme="majorHAnsi" w:hAnsiTheme="majorHAnsi" w:cstheme="majorHAnsi"/>
         </w:rPr>
-        <w:t xml:space="preserve"> was achieved, therefore further analysis of the exploration algorithm should be performed or even other algorithms can be used to compare the impact in the coverage of the map.</w:t>
+        <w:t xml:space="preserve"> was achieved, therefore further analysis of the exploration algorithm should be </w:t>
+      </w:r>
+      <w:proofErr w:type="gramStart"/>
+      <w:r>
+        <w:rPr>
+          <w:rFonts w:asciiTheme="majorHAnsi" w:hAnsiTheme="majorHAnsi" w:cstheme="majorHAnsi"/>
+        </w:rPr>
+        <w:t>performed</w:t>
+      </w:r>
+      <w:proofErr w:type="gramEnd"/>
+      <w:r>
+        <w:rPr>
+          <w:rFonts w:asciiTheme="majorHAnsi" w:hAnsiTheme="majorHAnsi" w:cstheme="majorHAnsi"/>
+        </w:rPr>
+        <w:t xml:space="preserve"> or even other algorithms can be used to compare the impact in the coverage of the map.</w:t>
       </w:r>
     </w:p>
     <w:p>
@@ -10326,12 +10852,26 @@
         <w:rPr>
           <w:rFonts w:asciiTheme="majorHAnsi" w:hAnsiTheme="majorHAnsi" w:cstheme="majorHAnsi"/>
         </w:rPr>
-        <w:t xml:space="preserve"> was evaluated for each of the tested configurations. The number of different configurations considered for analysis and the time constraints led us to take this decision; however, in order to extract more reliable conclusions it should be necessary to perform at least three trials per test configuration.</w:t>
+        <w:t xml:space="preserve"> was evaluated for each of the tested configurations. The number of different configurations considered for analysis and the time constraints led us to take this decision; however, in order to extract more reliable </w:t>
+      </w:r>
+      <w:proofErr w:type="gramStart"/>
+      <w:r>
+        <w:rPr>
+          <w:rFonts w:asciiTheme="majorHAnsi" w:hAnsiTheme="majorHAnsi" w:cstheme="majorHAnsi"/>
+        </w:rPr>
+        <w:t>conclusions</w:t>
+      </w:r>
+      <w:proofErr w:type="gramEnd"/>
+      <w:r>
+        <w:rPr>
+          <w:rFonts w:asciiTheme="majorHAnsi" w:hAnsiTheme="majorHAnsi" w:cstheme="majorHAnsi"/>
+        </w:rPr>
+        <w:t xml:space="preserve"> it should be necessary to perform at least three trials per test configuration.</w:t>
       </w:r>
     </w:p>
     <w:p>
       <w:pPr>
-        <w:pStyle w:val="Heading1"/>
+        <w:pStyle w:val="Ttulo1"/>
         <w:numPr>
           <w:ilvl w:val="0"/>
           <w:numId w:val="2"/>
@@ -10448,7 +10988,21 @@
         <w:rPr>
           <w:rFonts w:asciiTheme="majorHAnsi" w:hAnsiTheme="majorHAnsi" w:cstheme="majorHAnsi"/>
         </w:rPr>
-        <w:t>didn’t show a clear influence trend on the coverage but it proved to be useful to navigate around obstacles when the exploration algorithm sent the robot to distant locations on the map</w:t>
+        <w:t xml:space="preserve">didn’t show a clear influence trend on the </w:t>
+      </w:r>
+      <w:proofErr w:type="gramStart"/>
+      <w:r>
+        <w:rPr>
+          <w:rFonts w:asciiTheme="majorHAnsi" w:hAnsiTheme="majorHAnsi" w:cstheme="majorHAnsi"/>
+        </w:rPr>
+        <w:t>coverage</w:t>
+      </w:r>
+      <w:proofErr w:type="gramEnd"/>
+      <w:r>
+        <w:rPr>
+          <w:rFonts w:asciiTheme="majorHAnsi" w:hAnsiTheme="majorHAnsi" w:cstheme="majorHAnsi"/>
+        </w:rPr>
+        <w:t xml:space="preserve"> but it proved to be useful to navigate around obstacles when the exploration algorithm sent the robot to distant locations on the map</w:t>
       </w:r>
       <w:r>
         <w:rPr>
@@ -10692,7 +11246,7 @@
       </w:r>
       <w:r>
         <w:rPr>
-          <w:rStyle w:val="FootnoteReference"/>
+          <w:rStyle w:val="Refdenotaalpie"/>
           <w:rFonts w:asciiTheme="majorHAnsi" w:hAnsiTheme="majorHAnsi" w:cstheme="majorHAnsi"/>
         </w:rPr>
         <w:footnoteReference w:id="1"/>
@@ -10716,16 +11270,8 @@
 </w:document>
 </file>
 
-<file path=word/commentsIds.xml><?xml version="1.0" encoding="utf-8"?>
-<w16cid:commentsIds xmlns:wpc="http://schemas.microsoft.com/office/word/2010/wordprocessingCanvas" xmlns:cx="http://schemas.microsoft.com/office/drawing/2014/chartex" xmlns:cx1="http://schemas.microsoft.com/office/drawing/2015/9/8/chartex" xmlns:cx2="http://schemas.microsoft.com/office/drawing/2015/10/21/chartex" xmlns:cx3="http://schemas.microsoft.com/office/drawing/2016/5/9/chartex" xmlns:cx4="http://schemas.microsoft.com/office/drawing/2016/5/10/chartex" xmlns:cx5="http://schemas.microsoft.com/office/drawing/2016/5/11/chartex" xmlns:cx6="http://schemas.microsoft.com/office/drawing/2016/5/12/chartex" xmlns:cx7="http://schemas.microsoft.com/office/drawing/2016/5/13/chartex" xmlns:cx8="http://schemas.microsoft.com/office/drawing/2016/5/14/chartex" xmlns:mc="http://schemas.openxmlformats.org/markup-compatibility/2006" xmlns:aink="http://schemas.microsoft.com/office/drawing/2016/ink" xmlns:am3d="http://schemas.microsoft.com/office/drawing/2017/model3d" xmlns:o="urn:schemas-microsoft-com:office:office" xmlns:r="http://schemas.openxmlformats.org/officeDocument/2006/relationships" xmlns:m="http://schemas.openxmlformats.org/officeDocument/2006/math" xmlns:v="urn:schemas-microsoft-com:vml" xmlns:wp14="http://schemas.microsoft.com/office/word/2010/wordprocessingDrawing" xmlns:wp="http://schemas.openxmlformats.org/drawingml/2006/wordprocessingDrawing" xmlns:w10="urn:schemas-microsoft-com:office:word" xmlns:w="http://schemas.openxmlformats.org/wordprocessingml/2006/main" xmlns:w14="http://schemas.microsoft.com/office/word/2010/wordml" xmlns:w15="http://schemas.microsoft.com/office/word/2012/wordml" xmlns:w16cid="http://schemas.microsoft.com/office/word/2016/wordml/cid" xmlns:w16se="http://schemas.microsoft.com/office/word/2015/wordml/symex" xmlns:wpg="http://schemas.microsoft.com/office/word/2010/wordprocessingGroup" xmlns:wpi="http://schemas.microsoft.com/office/word/2010/wordprocessingInk" xmlns:wne="http://schemas.microsoft.com/office/word/2006/wordml" xmlns:wps="http://schemas.microsoft.com/office/word/2010/wordprocessingShape" mc:Ignorable="w14 w15 w16se w16cid wp14">
-  <w16cid:commentId w16cid:paraId="72533533" w16cid:durableId="2085C7B9"/>
-  <w16cid:commentId w16cid:paraId="63BEBEE7" w16cid:durableId="2085C886"/>
-  <w16cid:commentId w16cid:paraId="59E82A87" w16cid:durableId="2085C858"/>
-</w16cid:commentsIds>
-</file>
-
 <file path=word/endnotes.xml><?xml version="1.0" encoding="utf-8"?>
-<w:endnotes xmlns:wpc="http://schemas.microsoft.com/office/word/2010/wordprocessingCanvas" xmlns:mc="http://schemas.openxmlformats.org/markup-compatibility/2006" xmlns:o="urn:schemas-microsoft-com:office:office" xmlns:r="http://schemas.openxmlformats.org/officeDocument/2006/relationships" xmlns:m="http://schemas.openxmlformats.org/officeDocument/2006/math" xmlns:v="urn:schemas-microsoft-com:vml" xmlns:wp14="http://schemas.microsoft.com/office/word/2010/wordprocessingDrawing" xmlns:wp="http://schemas.openxmlformats.org/drawingml/2006/wordprocessingDrawing" xmlns:w10="urn:schemas-microsoft-com:office:word" xmlns:w="http://schemas.openxmlformats.org/wordprocessingml/2006/main" xmlns:w14="http://schemas.microsoft.com/office/word/2010/wordml" xmlns:w15="http://schemas.microsoft.com/office/word/2012/wordml" xmlns:wpg="http://schemas.microsoft.com/office/word/2010/wordprocessingGroup" xmlns:wpi="http://schemas.microsoft.com/office/word/2010/wordprocessingInk" xmlns:wne="http://schemas.microsoft.com/office/word/2006/wordml" xmlns:wps="http://schemas.microsoft.com/office/word/2010/wordprocessingShape" mc:Ignorable="w14 w15 wp14">
+<w:endnotes xmlns:wpc="http://schemas.microsoft.com/office/word/2010/wordprocessingCanvas" xmlns:cx="http://schemas.microsoft.com/office/drawing/2014/chartex" xmlns:cx1="http://schemas.microsoft.com/office/drawing/2015/9/8/chartex" xmlns:cx2="http://schemas.microsoft.com/office/drawing/2015/10/21/chartex" xmlns:cx3="http://schemas.microsoft.com/office/drawing/2016/5/9/chartex" xmlns:cx4="http://schemas.microsoft.com/office/drawing/2016/5/10/chartex" xmlns:cx5="http://schemas.microsoft.com/office/drawing/2016/5/11/chartex" xmlns:cx6="http://schemas.microsoft.com/office/drawing/2016/5/12/chartex" xmlns:cx7="http://schemas.microsoft.com/office/drawing/2016/5/13/chartex" xmlns:cx8="http://schemas.microsoft.com/office/drawing/2016/5/14/chartex" xmlns:mc="http://schemas.openxmlformats.org/markup-compatibility/2006" xmlns:aink="http://schemas.microsoft.com/office/drawing/2016/ink" xmlns:am3d="http://schemas.microsoft.com/office/drawing/2017/model3d" xmlns:o="urn:schemas-microsoft-com:office:office" xmlns:r="http://schemas.openxmlformats.org/officeDocument/2006/relationships" xmlns:m="http://schemas.openxmlformats.org/officeDocument/2006/math" xmlns:v="urn:schemas-microsoft-com:vml" xmlns:wp14="http://schemas.microsoft.com/office/word/2010/wordprocessingDrawing" xmlns:wp="http://schemas.openxmlformats.org/drawingml/2006/wordprocessingDrawing" xmlns:w10="urn:schemas-microsoft-com:office:word" xmlns:w="http://schemas.openxmlformats.org/wordprocessingml/2006/main" xmlns:w14="http://schemas.microsoft.com/office/word/2010/wordml" xmlns:w15="http://schemas.microsoft.com/office/word/2012/wordml" xmlns:w16cid="http://schemas.microsoft.com/office/word/2016/wordml/cid" xmlns:w16se="http://schemas.microsoft.com/office/word/2015/wordml/symex" xmlns:wpg="http://schemas.microsoft.com/office/word/2010/wordprocessingGroup" xmlns:wpi="http://schemas.microsoft.com/office/word/2010/wordprocessingInk" xmlns:wne="http://schemas.microsoft.com/office/word/2006/wordml" xmlns:wps="http://schemas.microsoft.com/office/word/2010/wordprocessingShape" mc:Ignorable="w14 w15 w16se w16cid wp14">
   <w:endnote w:type="separator" w:id="-1">
     <w:p>
       <w:pPr>
@@ -10750,7 +11296,7 @@
 </file>
 
 <file path=word/footer1.xml><?xml version="1.0" encoding="utf-8"?>
-<w:ftr xmlns:wpc="http://schemas.microsoft.com/office/word/2010/wordprocessingCanvas" xmlns:mc="http://schemas.openxmlformats.org/markup-compatibility/2006" xmlns:o="urn:schemas-microsoft-com:office:office" xmlns:r="http://schemas.openxmlformats.org/officeDocument/2006/relationships" xmlns:m="http://schemas.openxmlformats.org/officeDocument/2006/math" xmlns:v="urn:schemas-microsoft-com:vml" xmlns:wp14="http://schemas.microsoft.com/office/word/2010/wordprocessingDrawing" xmlns:wp="http://schemas.openxmlformats.org/drawingml/2006/wordprocessingDrawing" xmlns:w10="urn:schemas-microsoft-com:office:word" xmlns:w="http://schemas.openxmlformats.org/wordprocessingml/2006/main" xmlns:w14="http://schemas.microsoft.com/office/word/2010/wordml" xmlns:w15="http://schemas.microsoft.com/office/word/2012/wordml" xmlns:wpg="http://schemas.microsoft.com/office/word/2010/wordprocessingGroup" xmlns:wpi="http://schemas.microsoft.com/office/word/2010/wordprocessingInk" xmlns:wne="http://schemas.microsoft.com/office/word/2006/wordml" xmlns:wps="http://schemas.microsoft.com/office/word/2010/wordprocessingShape" mc:Ignorable="w14 w15 wp14">
+<w:ftr xmlns:wpc="http://schemas.microsoft.com/office/word/2010/wordprocessingCanvas" xmlns:cx="http://schemas.microsoft.com/office/drawing/2014/chartex" xmlns:cx1="http://schemas.microsoft.com/office/drawing/2015/9/8/chartex" xmlns:cx2="http://schemas.microsoft.com/office/drawing/2015/10/21/chartex" xmlns:cx3="http://schemas.microsoft.com/office/drawing/2016/5/9/chartex" xmlns:cx4="http://schemas.microsoft.com/office/drawing/2016/5/10/chartex" xmlns:cx5="http://schemas.microsoft.com/office/drawing/2016/5/11/chartex" xmlns:cx6="http://schemas.microsoft.com/office/drawing/2016/5/12/chartex" xmlns:cx7="http://schemas.microsoft.com/office/drawing/2016/5/13/chartex" xmlns:cx8="http://schemas.microsoft.com/office/drawing/2016/5/14/chartex" xmlns:mc="http://schemas.openxmlformats.org/markup-compatibility/2006" xmlns:aink="http://schemas.microsoft.com/office/drawing/2016/ink" xmlns:am3d="http://schemas.microsoft.com/office/drawing/2017/model3d" xmlns:o="urn:schemas-microsoft-com:office:office" xmlns:r="http://schemas.openxmlformats.org/officeDocument/2006/relationships" xmlns:m="http://schemas.openxmlformats.org/officeDocument/2006/math" xmlns:v="urn:schemas-microsoft-com:vml" xmlns:wp14="http://schemas.microsoft.com/office/word/2010/wordprocessingDrawing" xmlns:wp="http://schemas.openxmlformats.org/drawingml/2006/wordprocessingDrawing" xmlns:w10="urn:schemas-microsoft-com:office:word" xmlns:w="http://schemas.openxmlformats.org/wordprocessingml/2006/main" xmlns:w14="http://schemas.microsoft.com/office/word/2010/wordml" xmlns:w15="http://schemas.microsoft.com/office/word/2012/wordml" xmlns:w16cid="http://schemas.microsoft.com/office/word/2016/wordml/cid" xmlns:w16se="http://schemas.microsoft.com/office/word/2015/wordml/symex" xmlns:wpg="http://schemas.microsoft.com/office/word/2010/wordprocessingGroup" xmlns:wpi="http://schemas.microsoft.com/office/word/2010/wordprocessingInk" xmlns:wne="http://schemas.microsoft.com/office/word/2006/wordml" xmlns:wps="http://schemas.microsoft.com/office/word/2010/wordprocessingShape" mc:Ignorable="w14 w15 w16se w16cid wp14">
   <w:sdt>
     <w:sdtPr>
       <w:id w:val="741144149"/>
@@ -10767,7 +11313,7 @@
     <w:sdtContent>
       <w:p>
         <w:pPr>
-          <w:pStyle w:val="Heading5"/>
+          <w:pStyle w:val="Ttulo5"/>
           <w:jc w:val="right"/>
         </w:pPr>
         <w:r>
@@ -10796,14 +11342,14 @@
   </w:sdt>
   <w:p>
     <w:pPr>
-      <w:pStyle w:val="Footer"/>
+      <w:pStyle w:val="Piedepgina"/>
     </w:pPr>
   </w:p>
 </w:ftr>
 </file>
 
 <file path=word/footnotes.xml><?xml version="1.0" encoding="utf-8"?>
-<w:footnotes xmlns:wpc="http://schemas.microsoft.com/office/word/2010/wordprocessingCanvas" xmlns:mc="http://schemas.openxmlformats.org/markup-compatibility/2006" xmlns:o="urn:schemas-microsoft-com:office:office" xmlns:r="http://schemas.openxmlformats.org/officeDocument/2006/relationships" xmlns:m="http://schemas.openxmlformats.org/officeDocument/2006/math" xmlns:v="urn:schemas-microsoft-com:vml" xmlns:wp14="http://schemas.microsoft.com/office/word/2010/wordprocessingDrawing" xmlns:wp="http://schemas.openxmlformats.org/drawingml/2006/wordprocessingDrawing" xmlns:w10="urn:schemas-microsoft-com:office:word" xmlns:w="http://schemas.openxmlformats.org/wordprocessingml/2006/main" xmlns:w14="http://schemas.microsoft.com/office/word/2010/wordml" xmlns:w15="http://schemas.microsoft.com/office/word/2012/wordml" xmlns:wpg="http://schemas.microsoft.com/office/word/2010/wordprocessingGroup" xmlns:wpi="http://schemas.microsoft.com/office/word/2010/wordprocessingInk" xmlns:wne="http://schemas.microsoft.com/office/word/2006/wordml" xmlns:wps="http://schemas.microsoft.com/office/word/2010/wordprocessingShape" mc:Ignorable="w14 w15 wp14">
+<w:footnotes xmlns:wpc="http://schemas.microsoft.com/office/word/2010/wordprocessingCanvas" xmlns:cx="http://schemas.microsoft.com/office/drawing/2014/chartex" xmlns:cx1="http://schemas.microsoft.com/office/drawing/2015/9/8/chartex" xmlns:cx2="http://schemas.microsoft.com/office/drawing/2015/10/21/chartex" xmlns:cx3="http://schemas.microsoft.com/office/drawing/2016/5/9/chartex" xmlns:cx4="http://schemas.microsoft.com/office/drawing/2016/5/10/chartex" xmlns:cx5="http://schemas.microsoft.com/office/drawing/2016/5/11/chartex" xmlns:cx6="http://schemas.microsoft.com/office/drawing/2016/5/12/chartex" xmlns:cx7="http://schemas.microsoft.com/office/drawing/2016/5/13/chartex" xmlns:cx8="http://schemas.microsoft.com/office/drawing/2016/5/14/chartex" xmlns:mc="http://schemas.openxmlformats.org/markup-compatibility/2006" xmlns:aink="http://schemas.microsoft.com/office/drawing/2016/ink" xmlns:am3d="http://schemas.microsoft.com/office/drawing/2017/model3d" xmlns:o="urn:schemas-microsoft-com:office:office" xmlns:r="http://schemas.openxmlformats.org/officeDocument/2006/relationships" xmlns:m="http://schemas.openxmlformats.org/officeDocument/2006/math" xmlns:v="urn:schemas-microsoft-com:vml" xmlns:wp14="http://schemas.microsoft.com/office/word/2010/wordprocessingDrawing" xmlns:wp="http://schemas.openxmlformats.org/drawingml/2006/wordprocessingDrawing" xmlns:w10="urn:schemas-microsoft-com:office:word" xmlns:w="http://schemas.openxmlformats.org/wordprocessingml/2006/main" xmlns:w14="http://schemas.microsoft.com/office/word/2010/wordml" xmlns:w15="http://schemas.microsoft.com/office/word/2012/wordml" xmlns:w16cid="http://schemas.microsoft.com/office/word/2016/wordml/cid" xmlns:w16se="http://schemas.microsoft.com/office/word/2015/wordml/symex" xmlns:wpg="http://schemas.microsoft.com/office/word/2010/wordprocessingGroup" xmlns:wpi="http://schemas.microsoft.com/office/word/2010/wordprocessingInk" xmlns:wne="http://schemas.microsoft.com/office/word/2006/wordml" xmlns:wps="http://schemas.microsoft.com/office/word/2010/wordprocessingShape" mc:Ignorable="w14 w15 w16se w16cid wp14">
   <w:footnote w:type="separator" w:id="-1">
     <w:p>
       <w:pPr>
@@ -10827,14 +11373,14 @@
   <w:footnote w:id="1">
     <w:p>
       <w:pPr>
-        <w:pStyle w:val="FootnoteText"/>
+        <w:pStyle w:val="Textonotapie"/>
         <w:rPr>
           <w:i/>
         </w:rPr>
       </w:pPr>
       <w:r>
         <w:rPr>
-          <w:rStyle w:val="FootnoteReference"/>
+          <w:rStyle w:val="Refdenotaalpie"/>
           <w:i/>
         </w:rPr>
         <w:footnoteRef/>
@@ -10850,7 +11396,23 @@
           <w:rFonts w:asciiTheme="majorHAnsi" w:hAnsiTheme="majorHAnsi" w:cstheme="majorHAnsi"/>
           <w:i/>
         </w:rPr>
-        <w:t>All the code, work and results from this investigation can be found in the following github repository:</w:t>
+        <w:t xml:space="preserve">All the code, work and results from this investigation can be found in the following </w:t>
+      </w:r>
+      <w:proofErr w:type="spellStart"/>
+      <w:r>
+        <w:rPr>
+          <w:rFonts w:asciiTheme="majorHAnsi" w:hAnsiTheme="majorHAnsi" w:cstheme="majorHAnsi"/>
+          <w:i/>
+        </w:rPr>
+        <w:t>github</w:t>
+      </w:r>
+      <w:proofErr w:type="spellEnd"/>
+      <w:r>
+        <w:rPr>
+          <w:rFonts w:asciiTheme="majorHAnsi" w:hAnsiTheme="majorHAnsi" w:cstheme="majorHAnsi"/>
+          <w:i/>
+        </w:rPr>
+        <w:t xml:space="preserve"> repository:</w:t>
       </w:r>
       <w:r>
         <w:rPr>
@@ -10867,21 +11429,11 @@
       <w:hyperlink r:id="rId1" w:history="1">
         <w:r>
           <w:rPr>
-            <w:rStyle w:val="Hyperlink"/>
+            <w:rStyle w:val="Hipervnculo"/>
             <w:rFonts w:asciiTheme="majorHAnsi" w:hAnsiTheme="majorHAnsi" w:cstheme="majorHAnsi"/>
             <w:i/>
           </w:rPr>
-          <w:t>https://github.com/bigomc/Romi</w:t>
-        </w:r>
-        <w:bookmarkStart w:id="23" w:name="_GoBack"/>
-        <w:bookmarkEnd w:id="23"/>
-        <w:r>
-          <w:rPr>
-            <w:rStyle w:val="Hyperlink"/>
-            <w:rFonts w:asciiTheme="majorHAnsi" w:hAnsiTheme="majorHAnsi" w:cstheme="majorHAnsi"/>
-            <w:i/>
-          </w:rPr>
-          <w:t>_CW2</w:t>
+          <w:t>https://github.com/bigomc/Romi_CW2</w:t>
         </w:r>
       </w:hyperlink>
     </w:p>
@@ -10890,7 +11442,7 @@
 </file>
 
 <file path=word/header1.xml><?xml version="1.0" encoding="utf-8"?>
-<w:hdr xmlns:wpc="http://schemas.microsoft.com/office/word/2010/wordprocessingCanvas" xmlns:mc="http://schemas.openxmlformats.org/markup-compatibility/2006" xmlns:o="urn:schemas-microsoft-com:office:office" xmlns:r="http://schemas.openxmlformats.org/officeDocument/2006/relationships" xmlns:m="http://schemas.openxmlformats.org/officeDocument/2006/math" xmlns:v="urn:schemas-microsoft-com:vml" xmlns:wp14="http://schemas.microsoft.com/office/word/2010/wordprocessingDrawing" xmlns:wp="http://schemas.openxmlformats.org/drawingml/2006/wordprocessingDrawing" xmlns:w10="urn:schemas-microsoft-com:office:word" xmlns:w="http://schemas.openxmlformats.org/wordprocessingml/2006/main" xmlns:w14="http://schemas.microsoft.com/office/word/2010/wordml" xmlns:w15="http://schemas.microsoft.com/office/word/2012/wordml" xmlns:wpg="http://schemas.microsoft.com/office/word/2010/wordprocessingGroup" xmlns:wpi="http://schemas.microsoft.com/office/word/2010/wordprocessingInk" xmlns:wne="http://schemas.microsoft.com/office/word/2006/wordml" xmlns:wps="http://schemas.microsoft.com/office/word/2010/wordprocessingShape" mc:Ignorable="w14 w15 wp14">
+<w:hdr xmlns:wpc="http://schemas.microsoft.com/office/word/2010/wordprocessingCanvas" xmlns:cx="http://schemas.microsoft.com/office/drawing/2014/chartex" xmlns:cx1="http://schemas.microsoft.com/office/drawing/2015/9/8/chartex" xmlns:cx2="http://schemas.microsoft.com/office/drawing/2015/10/21/chartex" xmlns:cx3="http://schemas.microsoft.com/office/drawing/2016/5/9/chartex" xmlns:cx4="http://schemas.microsoft.com/office/drawing/2016/5/10/chartex" xmlns:cx5="http://schemas.microsoft.com/office/drawing/2016/5/11/chartex" xmlns:cx6="http://schemas.microsoft.com/office/drawing/2016/5/12/chartex" xmlns:cx7="http://schemas.microsoft.com/office/drawing/2016/5/13/chartex" xmlns:cx8="http://schemas.microsoft.com/office/drawing/2016/5/14/chartex" xmlns:mc="http://schemas.openxmlformats.org/markup-compatibility/2006" xmlns:aink="http://schemas.microsoft.com/office/drawing/2016/ink" xmlns:am3d="http://schemas.microsoft.com/office/drawing/2017/model3d" xmlns:o="urn:schemas-microsoft-com:office:office" xmlns:r="http://schemas.openxmlformats.org/officeDocument/2006/relationships" xmlns:m="http://schemas.openxmlformats.org/officeDocument/2006/math" xmlns:v="urn:schemas-microsoft-com:vml" xmlns:wp14="http://schemas.microsoft.com/office/word/2010/wordprocessingDrawing" xmlns:wp="http://schemas.openxmlformats.org/drawingml/2006/wordprocessingDrawing" xmlns:w10="urn:schemas-microsoft-com:office:word" xmlns:w="http://schemas.openxmlformats.org/wordprocessingml/2006/main" xmlns:w14="http://schemas.microsoft.com/office/word/2010/wordml" xmlns:w15="http://schemas.microsoft.com/office/word/2012/wordml" xmlns:w16cid="http://schemas.microsoft.com/office/word/2016/wordml/cid" xmlns:w16se="http://schemas.microsoft.com/office/word/2015/wordml/symex" xmlns:wpg="http://schemas.microsoft.com/office/word/2010/wordprocessingGroup" xmlns:wpi="http://schemas.microsoft.com/office/word/2010/wordprocessingInk" xmlns:wne="http://schemas.microsoft.com/office/word/2006/wordml" xmlns:wps="http://schemas.microsoft.com/office/word/2010/wordprocessingShape" mc:Ignorable="w14 w15 w16se w16cid wp14">
   <w:p>
     <w:pPr>
       <w:pBdr>
@@ -10911,14 +11463,14 @@
     </w:pPr>
     <w:r>
       <w:rPr>
-        <w:rStyle w:val="Heading5Char"/>
+        <w:rStyle w:val="Ttulo5Car"/>
       </w:rPr>
       <w:t xml:space="preserve">Robotic Systems - </w:t>
     </w:r>
     <w:sdt>
       <w:sdtPr>
         <w:rPr>
-          <w:rStyle w:val="Heading5Char"/>
+          <w:rStyle w:val="Ttulo5Car"/>
         </w:rPr>
         <w:alias w:val="Title"/>
         <w:tag w:val=""/>
@@ -10931,13 +11483,13 @@
       </w:sdtPr>
       <w:sdtEndPr>
         <w:rPr>
-          <w:rStyle w:val="Heading5Char"/>
+          <w:rStyle w:val="Ttulo5Car"/>
         </w:rPr>
       </w:sdtEndPr>
       <w:sdtContent>
         <w:r>
           <w:rPr>
-            <w:rStyle w:val="Heading5Char"/>
+            <w:rStyle w:val="Ttulo5Car"/>
           </w:rPr>
           <w:t>CW2: Group Reflective Report</w:t>
         </w:r>
@@ -10945,65 +11497,65 @@
     </w:sdt>
     <w:r>
       <w:rPr>
-        <w:rStyle w:val="Heading5Char"/>
+        <w:rStyle w:val="Ttulo5Car"/>
       </w:rPr>
       <w:t xml:space="preserve"> </w:t>
     </w:r>
     <w:r>
       <w:rPr>
-        <w:rStyle w:val="Heading5Char"/>
+        <w:rStyle w:val="Ttulo5Car"/>
       </w:rPr>
       <w:tab/>
     </w:r>
     <w:r>
       <w:rPr>
-        <w:rStyle w:val="Heading5Char"/>
+        <w:rStyle w:val="Ttulo5Car"/>
       </w:rPr>
       <w:tab/>
     </w:r>
     <w:r>
       <w:rPr>
-        <w:rStyle w:val="Heading5Char"/>
+        <w:rStyle w:val="Ttulo5Car"/>
       </w:rPr>
       <w:tab/>
     </w:r>
     <w:r>
       <w:rPr>
-        <w:rStyle w:val="Heading5Char"/>
+        <w:rStyle w:val="Ttulo5Car"/>
       </w:rPr>
       <w:tab/>
     </w:r>
     <w:r>
       <w:rPr>
-        <w:rStyle w:val="Heading5Char"/>
+        <w:rStyle w:val="Ttulo5Car"/>
       </w:rPr>
       <w:tab/>
       <w:t>15</w:t>
     </w:r>
     <w:r>
       <w:rPr>
-        <w:rStyle w:val="Heading5Char"/>
+        <w:rStyle w:val="Ttulo5Car"/>
         <w:vertAlign w:val="superscript"/>
       </w:rPr>
       <w:t>th</w:t>
     </w:r>
     <w:r>
       <w:rPr>
-        <w:rStyle w:val="Heading5Char"/>
+        <w:rStyle w:val="Ttulo5Car"/>
       </w:rPr>
       <w:t xml:space="preserve"> May 2019</w:t>
     </w:r>
   </w:p>
   <w:p>
     <w:pPr>
-      <w:pStyle w:val="Header"/>
+      <w:pStyle w:val="Encabezado"/>
     </w:pPr>
   </w:p>
 </w:hdr>
 </file>
 
 <file path=word/numbering.xml><?xml version="1.0" encoding="utf-8"?>
-<w:numbering xmlns:wpc="http://schemas.microsoft.com/office/word/2010/wordprocessingCanvas" xmlns:mc="http://schemas.openxmlformats.org/markup-compatibility/2006" xmlns:o="urn:schemas-microsoft-com:office:office" xmlns:r="http://schemas.openxmlformats.org/officeDocument/2006/relationships" xmlns:m="http://schemas.openxmlformats.org/officeDocument/2006/math" xmlns:v="urn:schemas-microsoft-com:vml" xmlns:wp14="http://schemas.microsoft.com/office/word/2010/wordprocessingDrawing" xmlns:wp="http://schemas.openxmlformats.org/drawingml/2006/wordprocessingDrawing" xmlns:w10="urn:schemas-microsoft-com:office:word" xmlns:w="http://schemas.openxmlformats.org/wordprocessingml/2006/main" xmlns:w14="http://schemas.microsoft.com/office/word/2010/wordml" xmlns:w15="http://schemas.microsoft.com/office/word/2012/wordml" xmlns:wpg="http://schemas.microsoft.com/office/word/2010/wordprocessingGroup" xmlns:wpi="http://schemas.microsoft.com/office/word/2010/wordprocessingInk" xmlns:wne="http://schemas.microsoft.com/office/word/2006/wordml" xmlns:wps="http://schemas.microsoft.com/office/word/2010/wordprocessingShape" mc:Ignorable="w14 w15 wp14">
+<w:numbering xmlns:wpc="http://schemas.microsoft.com/office/word/2010/wordprocessingCanvas" xmlns:cx="http://schemas.microsoft.com/office/drawing/2014/chartex" xmlns:cx1="http://schemas.microsoft.com/office/drawing/2015/9/8/chartex" xmlns:cx2="http://schemas.microsoft.com/office/drawing/2015/10/21/chartex" xmlns:cx3="http://schemas.microsoft.com/office/drawing/2016/5/9/chartex" xmlns:cx4="http://schemas.microsoft.com/office/drawing/2016/5/10/chartex" xmlns:cx5="http://schemas.microsoft.com/office/drawing/2016/5/11/chartex" xmlns:cx6="http://schemas.microsoft.com/office/drawing/2016/5/12/chartex" xmlns:cx7="http://schemas.microsoft.com/office/drawing/2016/5/13/chartex" xmlns:cx8="http://schemas.microsoft.com/office/drawing/2016/5/14/chartex" xmlns:mc="http://schemas.openxmlformats.org/markup-compatibility/2006" xmlns:aink="http://schemas.microsoft.com/office/drawing/2016/ink" xmlns:am3d="http://schemas.microsoft.com/office/drawing/2017/model3d" xmlns:o="urn:schemas-microsoft-com:office:office" xmlns:r="http://schemas.openxmlformats.org/officeDocument/2006/relationships" xmlns:m="http://schemas.openxmlformats.org/officeDocument/2006/math" xmlns:v="urn:schemas-microsoft-com:vml" xmlns:wp14="http://schemas.microsoft.com/office/word/2010/wordprocessingDrawing" xmlns:wp="http://schemas.openxmlformats.org/drawingml/2006/wordprocessingDrawing" xmlns:w10="urn:schemas-microsoft-com:office:word" xmlns:w="http://schemas.openxmlformats.org/wordprocessingml/2006/main" xmlns:w14="http://schemas.microsoft.com/office/word/2010/wordml" xmlns:w15="http://schemas.microsoft.com/office/word/2012/wordml" xmlns:w16cid="http://schemas.microsoft.com/office/word/2016/wordml/cid" xmlns:w16se="http://schemas.microsoft.com/office/word/2015/wordml/symex" xmlns:wpg="http://schemas.microsoft.com/office/word/2010/wordprocessingGroup" xmlns:wpi="http://schemas.microsoft.com/office/word/2010/wordprocessingInk" xmlns:wne="http://schemas.microsoft.com/office/word/2006/wordml" xmlns:wps="http://schemas.microsoft.com/office/word/2010/wordprocessingShape" mc:Ignorable="w14 w15 w16se w16cid wp14">
   <w:abstractNum w:abstractNumId="0" w15:restartNumberingAfterBreak="0">
     <w:nsid w:val="016538E2"/>
     <w:multiLevelType w:val="hybridMultilevel"/>
@@ -14445,7 +14997,7 @@
 </file>
 
 <file path=word/people.xml><?xml version="1.0" encoding="utf-8"?>
-<w15:people xmlns:wpc="http://schemas.microsoft.com/office/word/2010/wordprocessingCanvas" xmlns:mc="http://schemas.openxmlformats.org/markup-compatibility/2006" xmlns:o="urn:schemas-microsoft-com:office:office" xmlns:r="http://schemas.openxmlformats.org/officeDocument/2006/relationships" xmlns:m="http://schemas.openxmlformats.org/officeDocument/2006/math" xmlns:v="urn:schemas-microsoft-com:vml" xmlns:wp14="http://schemas.microsoft.com/office/word/2010/wordprocessingDrawing" xmlns:wp="http://schemas.openxmlformats.org/drawingml/2006/wordprocessingDrawing" xmlns:w10="urn:schemas-microsoft-com:office:word" xmlns:w="http://schemas.openxmlformats.org/wordprocessingml/2006/main" xmlns:w14="http://schemas.microsoft.com/office/word/2010/wordml" xmlns:w15="http://schemas.microsoft.com/office/word/2012/wordml" xmlns:wpg="http://schemas.microsoft.com/office/word/2010/wordprocessingGroup" xmlns:wpi="http://schemas.microsoft.com/office/word/2010/wordprocessingInk" xmlns:wne="http://schemas.microsoft.com/office/word/2006/wordml" xmlns:wps="http://schemas.microsoft.com/office/word/2010/wordprocessingShape" mc:Ignorable="w14 w15 wp14">
+<w15:people xmlns:wpc="http://schemas.microsoft.com/office/word/2010/wordprocessingCanvas" xmlns:cx="http://schemas.microsoft.com/office/drawing/2014/chartex" xmlns:cx1="http://schemas.microsoft.com/office/drawing/2015/9/8/chartex" xmlns:cx2="http://schemas.microsoft.com/office/drawing/2015/10/21/chartex" xmlns:cx3="http://schemas.microsoft.com/office/drawing/2016/5/9/chartex" xmlns:cx4="http://schemas.microsoft.com/office/drawing/2016/5/10/chartex" xmlns:cx5="http://schemas.microsoft.com/office/drawing/2016/5/11/chartex" xmlns:cx6="http://schemas.microsoft.com/office/drawing/2016/5/12/chartex" xmlns:cx7="http://schemas.microsoft.com/office/drawing/2016/5/13/chartex" xmlns:cx8="http://schemas.microsoft.com/office/drawing/2016/5/14/chartex" xmlns:mc="http://schemas.openxmlformats.org/markup-compatibility/2006" xmlns:aink="http://schemas.microsoft.com/office/drawing/2016/ink" xmlns:am3d="http://schemas.microsoft.com/office/drawing/2017/model3d" xmlns:o="urn:schemas-microsoft-com:office:office" xmlns:r="http://schemas.openxmlformats.org/officeDocument/2006/relationships" xmlns:m="http://schemas.openxmlformats.org/officeDocument/2006/math" xmlns:v="urn:schemas-microsoft-com:vml" xmlns:wp14="http://schemas.microsoft.com/office/word/2010/wordprocessingDrawing" xmlns:wp="http://schemas.openxmlformats.org/drawingml/2006/wordprocessingDrawing" xmlns:w10="urn:schemas-microsoft-com:office:word" xmlns:w="http://schemas.openxmlformats.org/wordprocessingml/2006/main" xmlns:w14="http://schemas.microsoft.com/office/word/2010/wordml" xmlns:w15="http://schemas.microsoft.com/office/word/2012/wordml" xmlns:w16cid="http://schemas.microsoft.com/office/word/2016/wordml/cid" xmlns:w16se="http://schemas.microsoft.com/office/word/2015/wordml/symex" xmlns:wpg="http://schemas.microsoft.com/office/word/2010/wordprocessingGroup" xmlns:wpi="http://schemas.microsoft.com/office/word/2010/wordprocessingInk" xmlns:wne="http://schemas.microsoft.com/office/word/2006/wordml" xmlns:wps="http://schemas.microsoft.com/office/word/2010/wordprocessingShape" mc:Ignorable="w14 w15 w16se w16cid wp14">
   <w15:person w15:author="Carolina Avila">
     <w15:presenceInfo w15:providerId="None" w15:userId="Carolina Avila"/>
   </w15:person>
@@ -14453,7 +15005,7 @@
 </file>
 
 <file path=word/styles.xml><?xml version="1.0" encoding="utf-8"?>
-<w:styles xmlns:mc="http://schemas.openxmlformats.org/markup-compatibility/2006" xmlns:r="http://schemas.openxmlformats.org/officeDocument/2006/relationships" xmlns:w="http://schemas.openxmlformats.org/wordprocessingml/2006/main" xmlns:w14="http://schemas.microsoft.com/office/word/2010/wordml" xmlns:w15="http://schemas.microsoft.com/office/word/2012/wordml" mc:Ignorable="w14 w15">
+<w:styles xmlns:mc="http://schemas.openxmlformats.org/markup-compatibility/2006" xmlns:r="http://schemas.openxmlformats.org/officeDocument/2006/relationships" xmlns:w="http://schemas.openxmlformats.org/wordprocessingml/2006/main" xmlns:w14="http://schemas.microsoft.com/office/word/2010/wordml" xmlns:w15="http://schemas.microsoft.com/office/word/2012/wordml" xmlns:w16cid="http://schemas.microsoft.com/office/word/2016/wordml/cid" xmlns:w16se="http://schemas.microsoft.com/office/word/2015/wordml/symex" mc:Ignorable="w14 w15 w16se w16cid">
   <w:docDefaults>
     <w:rPrDefault>
       <w:rPr>
@@ -14469,7 +15021,7 @@
       </w:pPr>
     </w:pPrDefault>
   </w:docDefaults>
-  <w:latentStyles w:defLockedState="0" w:defUIPriority="99" w:defSemiHidden="0" w:defUnhideWhenUsed="0" w:defQFormat="0" w:count="371">
+  <w:latentStyles w:defLockedState="0" w:defUIPriority="99" w:defSemiHidden="0" w:defUnhideWhenUsed="0" w:defQFormat="0" w:count="376">
     <w:lsdException w:name="Normal" w:uiPriority="0" w:qFormat="1"/>
     <w:lsdException w:name="heading 1" w:uiPriority="9" w:qFormat="1"/>
     <w:lsdException w:name="heading 2" w:semiHidden="1" w:uiPriority="9" w:unhideWhenUsed="1" w:qFormat="1"/>
@@ -14575,7 +15127,6 @@
     <w:lsdException w:name="HTML Sample" w:semiHidden="1" w:unhideWhenUsed="1"/>
     <w:lsdException w:name="HTML Typewriter" w:semiHidden="1" w:unhideWhenUsed="1"/>
     <w:lsdException w:name="HTML Variable" w:semiHidden="1" w:unhideWhenUsed="1"/>
-    <w:lsdException w:name="Normal Table" w:semiHidden="1" w:unhideWhenUsed="1"/>
     <w:lsdException w:name="annotation subject" w:semiHidden="1" w:unhideWhenUsed="1"/>
     <w:lsdException w:name="No List" w:semiHidden="1" w:unhideWhenUsed="1"/>
     <w:lsdException w:name="Outline List 1" w:semiHidden="1" w:unhideWhenUsed="1"/>
@@ -14618,11 +15169,8 @@
     <w:lsdException w:name="Table Contemporary" w:semiHidden="1" w:unhideWhenUsed="1"/>
     <w:lsdException w:name="Table Elegant" w:semiHidden="1" w:unhideWhenUsed="1"/>
     <w:lsdException w:name="Table Professional" w:semiHidden="1" w:unhideWhenUsed="1"/>
-    <w:lsdException w:name="Table Subtle 1" w:semiHidden="1" w:unhideWhenUsed="1"/>
     <w:lsdException w:name="Table Subtle 2" w:semiHidden="1" w:unhideWhenUsed="1"/>
     <w:lsdException w:name="Table Web 1" w:semiHidden="1" w:unhideWhenUsed="1"/>
-    <w:lsdException w:name="Table Web 2" w:semiHidden="1" w:unhideWhenUsed="1"/>
-    <w:lsdException w:name="Table Web 3" w:semiHidden="1" w:unhideWhenUsed="1"/>
     <w:lsdException w:name="Balloon Text" w:semiHidden="1" w:unhideWhenUsed="1"/>
     <w:lsdException w:name="Table Grid" w:uiPriority="39"/>
     <w:lsdException w:name="Table Theme" w:semiHidden="1" w:unhideWhenUsed="1"/>
@@ -14841,16 +15389,21 @@
     <w:lsdException w:name="List Table 5 Dark Accent 6" w:uiPriority="50"/>
     <w:lsdException w:name="List Table 6 Colorful Accent 6" w:uiPriority="51"/>
     <w:lsdException w:name="List Table 7 Colorful Accent 6" w:uiPriority="52"/>
+    <w:lsdException w:name="Mention" w:semiHidden="1" w:unhideWhenUsed="1"/>
+    <w:lsdException w:name="Smart Hyperlink" w:semiHidden="1" w:unhideWhenUsed="1"/>
+    <w:lsdException w:name="Hashtag" w:semiHidden="1" w:unhideWhenUsed="1"/>
+    <w:lsdException w:name="Unresolved Mention" w:semiHidden="1" w:unhideWhenUsed="1"/>
+    <w:lsdException w:name="Smart Link" w:semiHidden="1" w:unhideWhenUsed="1"/>
   </w:latentStyles>
   <w:style w:type="paragraph" w:default="1" w:styleId="Normal">
     <w:name w:val="Normal"/>
     <w:qFormat/>
   </w:style>
-  <w:style w:type="paragraph" w:styleId="Heading1">
+  <w:style w:type="paragraph" w:styleId="Ttulo1">
     <w:name w:val="heading 1"/>
     <w:basedOn w:val="Normal"/>
     <w:next w:val="Normal"/>
-    <w:link w:val="Heading1Char"/>
+    <w:link w:val="Ttulo1Car"/>
     <w:uiPriority w:val="9"/>
     <w:qFormat/>
     <w:rsid w:val="002778EE"/>
@@ -14867,11 +15420,11 @@
       <w:szCs w:val="32"/>
     </w:rPr>
   </w:style>
-  <w:style w:type="paragraph" w:styleId="Heading2">
+  <w:style w:type="paragraph" w:styleId="Ttulo2">
     <w:name w:val="heading 2"/>
     <w:basedOn w:val="Normal"/>
     <w:next w:val="Normal"/>
-    <w:link w:val="Heading2Char"/>
+    <w:link w:val="Ttulo2Car"/>
     <w:uiPriority w:val="9"/>
     <w:unhideWhenUsed/>
     <w:qFormat/>
@@ -14889,11 +15442,11 @@
       <w:szCs w:val="26"/>
     </w:rPr>
   </w:style>
-  <w:style w:type="paragraph" w:styleId="Heading3">
+  <w:style w:type="paragraph" w:styleId="Ttulo3">
     <w:name w:val="heading 3"/>
     <w:basedOn w:val="Normal"/>
     <w:next w:val="Normal"/>
-    <w:link w:val="Heading3Char"/>
+    <w:link w:val="Ttulo3Car"/>
     <w:uiPriority w:val="9"/>
     <w:unhideWhenUsed/>
     <w:qFormat/>
@@ -14911,11 +15464,11 @@
       <w:szCs w:val="24"/>
     </w:rPr>
   </w:style>
-  <w:style w:type="paragraph" w:styleId="Heading4">
+  <w:style w:type="paragraph" w:styleId="Ttulo4">
     <w:name w:val="heading 4"/>
     <w:basedOn w:val="Normal"/>
     <w:next w:val="Normal"/>
-    <w:link w:val="Heading4Char"/>
+    <w:link w:val="Ttulo4Car"/>
     <w:uiPriority w:val="9"/>
     <w:unhideWhenUsed/>
     <w:qFormat/>
@@ -14933,11 +15486,11 @@
       <w:color w:val="2E74B5" w:themeColor="accent1" w:themeShade="BF"/>
     </w:rPr>
   </w:style>
-  <w:style w:type="paragraph" w:styleId="Heading5">
+  <w:style w:type="paragraph" w:styleId="Ttulo5">
     <w:name w:val="heading 5"/>
     <w:basedOn w:val="Normal"/>
     <w:next w:val="Normal"/>
-    <w:link w:val="Heading5Char"/>
+    <w:link w:val="Ttulo5Car"/>
     <w:uiPriority w:val="9"/>
     <w:unhideWhenUsed/>
     <w:qFormat/>
@@ -14953,11 +15506,11 @@
       <w:color w:val="2E74B5" w:themeColor="accent1" w:themeShade="BF"/>
     </w:rPr>
   </w:style>
-  <w:style w:type="paragraph" w:styleId="Heading6">
+  <w:style w:type="paragraph" w:styleId="Ttulo6">
     <w:name w:val="heading 6"/>
     <w:basedOn w:val="Normal"/>
     <w:next w:val="Normal"/>
-    <w:link w:val="Heading6Char"/>
+    <w:link w:val="Ttulo6Car"/>
     <w:uiPriority w:val="9"/>
     <w:unhideWhenUsed/>
     <w:qFormat/>
@@ -14973,13 +15526,13 @@
       <w:color w:val="1F4D78" w:themeColor="accent1" w:themeShade="7F"/>
     </w:rPr>
   </w:style>
-  <w:style w:type="character" w:default="1" w:styleId="DefaultParagraphFont">
+  <w:style w:type="character" w:default="1" w:styleId="Fuentedeprrafopredeter">
     <w:name w:val="Default Paragraph Font"/>
     <w:uiPriority w:val="1"/>
     <w:semiHidden/>
     <w:unhideWhenUsed/>
   </w:style>
-  <w:style w:type="table" w:default="1" w:styleId="TableNormal">
+  <w:style w:type="table" w:default="1" w:styleId="Tablanormal">
     <w:name w:val="Normal Table"/>
     <w:uiPriority w:val="99"/>
     <w:semiHidden/>
@@ -14994,15 +15547,15 @@
       </w:tblCellMar>
     </w:tblPr>
   </w:style>
-  <w:style w:type="numbering" w:default="1" w:styleId="NoList">
+  <w:style w:type="numbering" w:default="1" w:styleId="Sinlista">
     <w:name w:val="No List"/>
     <w:uiPriority w:val="99"/>
     <w:semiHidden/>
     <w:unhideWhenUsed/>
   </w:style>
-  <w:style w:type="table" w:styleId="TableGrid">
+  <w:style w:type="table" w:styleId="Tablaconcuadrcula">
     <w:name w:val="Table Grid"/>
-    <w:basedOn w:val="TableNormal"/>
+    <w:basedOn w:val="Tablanormal"/>
     <w:uiPriority w:val="39"/>
     <w:rsid w:val="005D6A81"/>
     <w:pPr>
@@ -15019,7 +15572,7 @@
       </w:tblBorders>
     </w:tblPr>
   </w:style>
-  <w:style w:type="paragraph" w:styleId="ListParagraph">
+  <w:style w:type="paragraph" w:styleId="Prrafodelista">
     <w:name w:val="List Paragraph"/>
     <w:basedOn w:val="Normal"/>
     <w:uiPriority w:val="34"/>
@@ -15030,10 +15583,10 @@
       <w:contextualSpacing/>
     </w:pPr>
   </w:style>
-  <w:style w:type="character" w:customStyle="1" w:styleId="Heading1Char">
-    <w:name w:val="Heading 1 Char"/>
-    <w:basedOn w:val="DefaultParagraphFont"/>
-    <w:link w:val="Heading1"/>
+  <w:style w:type="character" w:customStyle="1" w:styleId="Ttulo1Car">
+    <w:name w:val="Título 1 Car"/>
+    <w:basedOn w:val="Fuentedeprrafopredeter"/>
+    <w:link w:val="Ttulo1"/>
     <w:uiPriority w:val="9"/>
     <w:rsid w:val="002778EE"/>
     <w:rPr>
@@ -15043,10 +15596,10 @@
       <w:szCs w:val="32"/>
     </w:rPr>
   </w:style>
-  <w:style w:type="character" w:customStyle="1" w:styleId="Heading2Char">
-    <w:name w:val="Heading 2 Char"/>
-    <w:basedOn w:val="DefaultParagraphFont"/>
-    <w:link w:val="Heading2"/>
+  <w:style w:type="character" w:customStyle="1" w:styleId="Ttulo2Car">
+    <w:name w:val="Título 2 Car"/>
+    <w:basedOn w:val="Fuentedeprrafopredeter"/>
+    <w:link w:val="Ttulo2"/>
     <w:uiPriority w:val="9"/>
     <w:rsid w:val="002778EE"/>
     <w:rPr>
@@ -15056,10 +15609,10 @@
       <w:szCs w:val="26"/>
     </w:rPr>
   </w:style>
-  <w:style w:type="character" w:customStyle="1" w:styleId="Heading3Char">
-    <w:name w:val="Heading 3 Char"/>
-    <w:basedOn w:val="DefaultParagraphFont"/>
-    <w:link w:val="Heading3"/>
+  <w:style w:type="character" w:customStyle="1" w:styleId="Ttulo3Car">
+    <w:name w:val="Título 3 Car"/>
+    <w:basedOn w:val="Fuentedeprrafopredeter"/>
+    <w:link w:val="Ttulo3"/>
     <w:uiPriority w:val="9"/>
     <w:rsid w:val="002778EE"/>
     <w:rPr>
@@ -15069,10 +15622,10 @@
       <w:szCs w:val="24"/>
     </w:rPr>
   </w:style>
-  <w:style w:type="character" w:customStyle="1" w:styleId="Heading4Char">
-    <w:name w:val="Heading 4 Char"/>
-    <w:basedOn w:val="DefaultParagraphFont"/>
-    <w:link w:val="Heading4"/>
+  <w:style w:type="character" w:customStyle="1" w:styleId="Ttulo4Car">
+    <w:name w:val="Título 4 Car"/>
+    <w:basedOn w:val="Fuentedeprrafopredeter"/>
+    <w:link w:val="Ttulo4"/>
     <w:uiPriority w:val="9"/>
     <w:rsid w:val="002778EE"/>
     <w:rPr>
@@ -15082,7 +15635,7 @@
       <w:color w:val="2E74B5" w:themeColor="accent1" w:themeShade="BF"/>
     </w:rPr>
   </w:style>
-  <w:style w:type="paragraph" w:styleId="Caption">
+  <w:style w:type="paragraph" w:styleId="Descripcin">
     <w:name w:val="caption"/>
     <w:basedOn w:val="Normal"/>
     <w:next w:val="Normal"/>
@@ -15101,10 +15654,10 @@
       <w:szCs w:val="18"/>
     </w:rPr>
   </w:style>
-  <w:style w:type="paragraph" w:styleId="Header">
+  <w:style w:type="paragraph" w:styleId="Encabezado">
     <w:name w:val="header"/>
     <w:basedOn w:val="Normal"/>
-    <w:link w:val="HeaderChar"/>
+    <w:link w:val="EncabezadoCar"/>
     <w:uiPriority w:val="99"/>
     <w:unhideWhenUsed/>
     <w:rsid w:val="004E042C"/>
@@ -15116,17 +15669,17 @@
       <w:spacing w:after="0" w:line="240" w:lineRule="auto"/>
     </w:pPr>
   </w:style>
-  <w:style w:type="character" w:customStyle="1" w:styleId="HeaderChar">
-    <w:name w:val="Header Char"/>
-    <w:basedOn w:val="DefaultParagraphFont"/>
-    <w:link w:val="Header"/>
+  <w:style w:type="character" w:customStyle="1" w:styleId="EncabezadoCar">
+    <w:name w:val="Encabezado Car"/>
+    <w:basedOn w:val="Fuentedeprrafopredeter"/>
+    <w:link w:val="Encabezado"/>
     <w:uiPriority w:val="99"/>
     <w:rsid w:val="004E042C"/>
   </w:style>
-  <w:style w:type="paragraph" w:styleId="Footer">
+  <w:style w:type="paragraph" w:styleId="Piedepgina">
     <w:name w:val="footer"/>
     <w:basedOn w:val="Normal"/>
-    <w:link w:val="FooterChar"/>
+    <w:link w:val="PiedepginaCar"/>
     <w:uiPriority w:val="99"/>
     <w:unhideWhenUsed/>
     <w:rsid w:val="004E042C"/>
@@ -15138,18 +15691,18 @@
       <w:spacing w:after="0" w:line="240" w:lineRule="auto"/>
     </w:pPr>
   </w:style>
-  <w:style w:type="character" w:customStyle="1" w:styleId="FooterChar">
-    <w:name w:val="Footer Char"/>
-    <w:basedOn w:val="DefaultParagraphFont"/>
-    <w:link w:val="Footer"/>
+  <w:style w:type="character" w:customStyle="1" w:styleId="PiedepginaCar">
+    <w:name w:val="Pie de página Car"/>
+    <w:basedOn w:val="Fuentedeprrafopredeter"/>
+    <w:link w:val="Piedepgina"/>
     <w:uiPriority w:val="99"/>
     <w:rsid w:val="004E042C"/>
   </w:style>
-  <w:style w:type="paragraph" w:styleId="Title">
+  <w:style w:type="paragraph" w:styleId="Ttulo">
     <w:name w:val="Title"/>
     <w:basedOn w:val="Normal"/>
     <w:next w:val="Normal"/>
-    <w:link w:val="TitleChar"/>
+    <w:link w:val="TtuloCar"/>
     <w:uiPriority w:val="10"/>
     <w:qFormat/>
     <w:rsid w:val="004E042C"/>
@@ -15165,10 +15718,10 @@
       <w:szCs w:val="56"/>
     </w:rPr>
   </w:style>
-  <w:style w:type="character" w:customStyle="1" w:styleId="TitleChar">
-    <w:name w:val="Title Char"/>
-    <w:basedOn w:val="DefaultParagraphFont"/>
-    <w:link w:val="Title"/>
+  <w:style w:type="character" w:customStyle="1" w:styleId="TtuloCar">
+    <w:name w:val="Título Car"/>
+    <w:basedOn w:val="Fuentedeprrafopredeter"/>
+    <w:link w:val="Ttulo"/>
     <w:uiPriority w:val="10"/>
     <w:rsid w:val="004E042C"/>
     <w:rPr>
@@ -15179,10 +15732,10 @@
       <w:szCs w:val="56"/>
     </w:rPr>
   </w:style>
-  <w:style w:type="character" w:customStyle="1" w:styleId="Heading5Char">
-    <w:name w:val="Heading 5 Char"/>
-    <w:basedOn w:val="DefaultParagraphFont"/>
-    <w:link w:val="Heading5"/>
+  <w:style w:type="character" w:customStyle="1" w:styleId="Ttulo5Car">
+    <w:name w:val="Título 5 Car"/>
+    <w:basedOn w:val="Fuentedeprrafopredeter"/>
+    <w:link w:val="Ttulo5"/>
     <w:uiPriority w:val="9"/>
     <w:rsid w:val="00607867"/>
     <w:rPr>
@@ -15190,10 +15743,10 @@
       <w:color w:val="2E74B5" w:themeColor="accent1" w:themeShade="BF"/>
     </w:rPr>
   </w:style>
-  <w:style w:type="character" w:customStyle="1" w:styleId="Heading6Char">
-    <w:name w:val="Heading 6 Char"/>
-    <w:basedOn w:val="DefaultParagraphFont"/>
-    <w:link w:val="Heading6"/>
+  <w:style w:type="character" w:customStyle="1" w:styleId="Ttulo6Car">
+    <w:name w:val="Título 6 Car"/>
+    <w:basedOn w:val="Fuentedeprrafopredeter"/>
+    <w:link w:val="Ttulo6"/>
     <w:uiPriority w:val="9"/>
     <w:rsid w:val="00A20E84"/>
     <w:rPr>
@@ -15201,9 +15754,9 @@
       <w:color w:val="1F4D78" w:themeColor="accent1" w:themeShade="7F"/>
     </w:rPr>
   </w:style>
-  <w:style w:type="character" w:styleId="CommentReference">
+  <w:style w:type="character" w:styleId="Refdecomentario">
     <w:name w:val="annotation reference"/>
-    <w:basedOn w:val="DefaultParagraphFont"/>
+    <w:basedOn w:val="Fuentedeprrafopredeter"/>
     <w:uiPriority w:val="99"/>
     <w:semiHidden/>
     <w:unhideWhenUsed/>
@@ -15213,10 +15766,10 @@
       <w:szCs w:val="16"/>
     </w:rPr>
   </w:style>
-  <w:style w:type="paragraph" w:styleId="CommentText">
+  <w:style w:type="paragraph" w:styleId="Textocomentario">
     <w:name w:val="annotation text"/>
     <w:basedOn w:val="Normal"/>
-    <w:link w:val="CommentTextChar"/>
+    <w:link w:val="TextocomentarioCar"/>
     <w:uiPriority w:val="99"/>
     <w:semiHidden/>
     <w:unhideWhenUsed/>
@@ -15229,10 +15782,10 @@
       <w:szCs w:val="20"/>
     </w:rPr>
   </w:style>
-  <w:style w:type="character" w:customStyle="1" w:styleId="CommentTextChar">
-    <w:name w:val="Comment Text Char"/>
-    <w:basedOn w:val="DefaultParagraphFont"/>
-    <w:link w:val="CommentText"/>
+  <w:style w:type="character" w:customStyle="1" w:styleId="TextocomentarioCar">
+    <w:name w:val="Texto comentario Car"/>
+    <w:basedOn w:val="Fuentedeprrafopredeter"/>
+    <w:link w:val="Textocomentario"/>
     <w:uiPriority w:val="99"/>
     <w:semiHidden/>
     <w:rsid w:val="00EF108A"/>
@@ -15241,11 +15794,11 @@
       <w:szCs w:val="20"/>
     </w:rPr>
   </w:style>
-  <w:style w:type="paragraph" w:styleId="CommentSubject">
+  <w:style w:type="paragraph" w:styleId="Asuntodelcomentario">
     <w:name w:val="annotation subject"/>
-    <w:basedOn w:val="CommentText"/>
-    <w:next w:val="CommentText"/>
-    <w:link w:val="CommentSubjectChar"/>
+    <w:basedOn w:val="Textocomentario"/>
+    <w:next w:val="Textocomentario"/>
+    <w:link w:val="AsuntodelcomentarioCar"/>
     <w:uiPriority w:val="99"/>
     <w:semiHidden/>
     <w:unhideWhenUsed/>
@@ -15255,10 +15808,10 @@
       <w:bCs/>
     </w:rPr>
   </w:style>
-  <w:style w:type="character" w:customStyle="1" w:styleId="CommentSubjectChar">
-    <w:name w:val="Comment Subject Char"/>
-    <w:basedOn w:val="CommentTextChar"/>
-    <w:link w:val="CommentSubject"/>
+  <w:style w:type="character" w:customStyle="1" w:styleId="AsuntodelcomentarioCar">
+    <w:name w:val="Asunto del comentario Car"/>
+    <w:basedOn w:val="TextocomentarioCar"/>
+    <w:link w:val="Asuntodelcomentario"/>
     <w:uiPriority w:val="99"/>
     <w:semiHidden/>
     <w:rsid w:val="00EF108A"/>
@@ -15269,10 +15822,10 @@
       <w:szCs w:val="20"/>
     </w:rPr>
   </w:style>
-  <w:style w:type="paragraph" w:styleId="BalloonText">
+  <w:style w:type="paragraph" w:styleId="Textodeglobo">
     <w:name w:val="Balloon Text"/>
     <w:basedOn w:val="Normal"/>
-    <w:link w:val="BalloonTextChar"/>
+    <w:link w:val="TextodegloboCar"/>
     <w:uiPriority w:val="99"/>
     <w:semiHidden/>
     <w:unhideWhenUsed/>
@@ -15286,10 +15839,10 @@
       <w:szCs w:val="18"/>
     </w:rPr>
   </w:style>
-  <w:style w:type="character" w:customStyle="1" w:styleId="BalloonTextChar">
-    <w:name w:val="Balloon Text Char"/>
-    <w:basedOn w:val="DefaultParagraphFont"/>
-    <w:link w:val="BalloonText"/>
+  <w:style w:type="character" w:customStyle="1" w:styleId="TextodegloboCar">
+    <w:name w:val="Texto de globo Car"/>
+    <w:basedOn w:val="Fuentedeprrafopredeter"/>
+    <w:link w:val="Textodeglobo"/>
     <w:uiPriority w:val="99"/>
     <w:semiHidden/>
     <w:rsid w:val="00EF108A"/>
@@ -15299,9 +15852,9 @@
       <w:szCs w:val="18"/>
     </w:rPr>
   </w:style>
-  <w:style w:type="character" w:styleId="Hyperlink">
+  <w:style w:type="character" w:styleId="Hipervnculo">
     <w:name w:val="Hyperlink"/>
-    <w:basedOn w:val="DefaultParagraphFont"/>
+    <w:basedOn w:val="Fuentedeprrafopredeter"/>
     <w:uiPriority w:val="99"/>
     <w:unhideWhenUsed/>
     <w:rsid w:val="001C38C7"/>
@@ -15310,10 +15863,10 @@
       <w:u w:val="single"/>
     </w:rPr>
   </w:style>
-  <w:style w:type="paragraph" w:styleId="FootnoteText">
+  <w:style w:type="paragraph" w:styleId="Textonotapie">
     <w:name w:val="footnote text"/>
     <w:basedOn w:val="Normal"/>
-    <w:link w:val="FootnoteTextChar"/>
+    <w:link w:val="TextonotapieCar"/>
     <w:uiPriority w:val="99"/>
     <w:semiHidden/>
     <w:unhideWhenUsed/>
@@ -15326,10 +15879,10 @@
       <w:szCs w:val="20"/>
     </w:rPr>
   </w:style>
-  <w:style w:type="character" w:customStyle="1" w:styleId="FootnoteTextChar">
-    <w:name w:val="Footnote Text Char"/>
-    <w:basedOn w:val="DefaultParagraphFont"/>
-    <w:link w:val="FootnoteText"/>
+  <w:style w:type="character" w:customStyle="1" w:styleId="TextonotapieCar">
+    <w:name w:val="Texto nota pie Car"/>
+    <w:basedOn w:val="Fuentedeprrafopredeter"/>
+    <w:link w:val="Textonotapie"/>
     <w:uiPriority w:val="99"/>
     <w:semiHidden/>
     <w:rsid w:val="005E33EA"/>
@@ -15338,9 +15891,9 @@
       <w:szCs w:val="20"/>
     </w:rPr>
   </w:style>
-  <w:style w:type="character" w:styleId="FootnoteReference">
+  <w:style w:type="character" w:styleId="Refdenotaalpie">
     <w:name w:val="footnote reference"/>
-    <w:basedOn w:val="DefaultParagraphFont"/>
+    <w:basedOn w:val="Fuentedeprrafopredeter"/>
     <w:uiPriority w:val="99"/>
     <w:semiHidden/>
     <w:unhideWhenUsed/>
@@ -15349,9 +15902,9 @@
       <w:vertAlign w:val="superscript"/>
     </w:rPr>
   </w:style>
-  <w:style w:type="character" w:styleId="FollowedHyperlink">
+  <w:style w:type="character" w:styleId="Hipervnculovisitado">
     <w:name w:val="FollowedHyperlink"/>
-    <w:basedOn w:val="DefaultParagraphFont"/>
+    <w:basedOn w:val="Fuentedeprrafopredeter"/>
     <w:uiPriority w:val="99"/>
     <w:semiHidden/>
     <w:unhideWhenUsed/>
@@ -15365,7 +15918,7 @@
 </file>
 
 <file path=word/glossary/document.xml><?xml version="1.0" encoding="utf-8"?>
-<w:glossaryDocument xmlns:wpc="http://schemas.microsoft.com/office/word/2010/wordprocessingCanvas" xmlns:mc="http://schemas.openxmlformats.org/markup-compatibility/2006" xmlns:o="urn:schemas-microsoft-com:office:office" xmlns:r="http://schemas.openxmlformats.org/officeDocument/2006/relationships" xmlns:m="http://schemas.openxmlformats.org/officeDocument/2006/math" xmlns:v="urn:schemas-microsoft-com:vml" xmlns:wp14="http://schemas.microsoft.com/office/word/2010/wordprocessingDrawing" xmlns:wp="http://schemas.openxmlformats.org/drawingml/2006/wordprocessingDrawing" xmlns:w10="urn:schemas-microsoft-com:office:word" xmlns:w="http://schemas.openxmlformats.org/wordprocessingml/2006/main" xmlns:w14="http://schemas.microsoft.com/office/word/2010/wordml" xmlns:w15="http://schemas.microsoft.com/office/word/2012/wordml" xmlns:wpg="http://schemas.microsoft.com/office/word/2010/wordprocessingGroup" xmlns:wpi="http://schemas.microsoft.com/office/word/2010/wordprocessingInk" xmlns:wne="http://schemas.microsoft.com/office/word/2006/wordml" xmlns:wps="http://schemas.microsoft.com/office/word/2010/wordprocessingShape" mc:Ignorable="w14 w15 wp14">
+<w:glossaryDocument xmlns:wpc="http://schemas.microsoft.com/office/word/2010/wordprocessingCanvas" xmlns:cx="http://schemas.microsoft.com/office/drawing/2014/chartex" xmlns:cx1="http://schemas.microsoft.com/office/drawing/2015/9/8/chartex" xmlns:cx2="http://schemas.microsoft.com/office/drawing/2015/10/21/chartex" xmlns:cx3="http://schemas.microsoft.com/office/drawing/2016/5/9/chartex" xmlns:cx4="http://schemas.microsoft.com/office/drawing/2016/5/10/chartex" xmlns:cx5="http://schemas.microsoft.com/office/drawing/2016/5/11/chartex" xmlns:cx6="http://schemas.microsoft.com/office/drawing/2016/5/12/chartex" xmlns:cx7="http://schemas.microsoft.com/office/drawing/2016/5/13/chartex" xmlns:cx8="http://schemas.microsoft.com/office/drawing/2016/5/14/chartex" xmlns:mc="http://schemas.openxmlformats.org/markup-compatibility/2006" xmlns:aink="http://schemas.microsoft.com/office/drawing/2016/ink" xmlns:am3d="http://schemas.microsoft.com/office/drawing/2017/model3d" xmlns:o="urn:schemas-microsoft-com:office:office" xmlns:r="http://schemas.openxmlformats.org/officeDocument/2006/relationships" xmlns:m="http://schemas.openxmlformats.org/officeDocument/2006/math" xmlns:v="urn:schemas-microsoft-com:vml" xmlns:wp14="http://schemas.microsoft.com/office/word/2010/wordprocessingDrawing" xmlns:wp="http://schemas.openxmlformats.org/drawingml/2006/wordprocessingDrawing" xmlns:w10="urn:schemas-microsoft-com:office:word" xmlns:w="http://schemas.openxmlformats.org/wordprocessingml/2006/main" xmlns:w14="http://schemas.microsoft.com/office/word/2010/wordml" xmlns:w15="http://schemas.microsoft.com/office/word/2012/wordml" xmlns:w16cid="http://schemas.microsoft.com/office/word/2016/wordml/cid" xmlns:w16se="http://schemas.microsoft.com/office/word/2015/wordml/symex" xmlns:wpg="http://schemas.microsoft.com/office/word/2010/wordprocessingGroup" xmlns:wpi="http://schemas.microsoft.com/office/word/2010/wordprocessingInk" xmlns:wne="http://schemas.microsoft.com/office/word/2006/wordml" xmlns:wps="http://schemas.microsoft.com/office/word/2010/wordprocessingShape" mc:Ignorable="w14 w15 w16se w16cid wp14">
   <w:docParts>
     <w:docPart>
       <w:docPartPr>
@@ -15390,7 +15943,7 @@
           <w:r>
             <w:rPr>
               <w:rFonts w:asciiTheme="majorHAnsi" w:eastAsiaTheme="majorEastAsia" w:hAnsiTheme="majorHAnsi" w:cstheme="majorBidi"/>
-              <w:color w:val="2E74B5" w:themeColor="accent1" w:themeShade="BF"/>
+              <w:color w:val="2F5496" w:themeColor="accent1" w:themeShade="BF"/>
               <w:sz w:val="32"/>
               <w:szCs w:val="32"/>
             </w:rPr>
@@ -15404,7 +15957,7 @@
 </file>
 
 <file path=word/glossary/fontTable.xml><?xml version="1.0" encoding="utf-8"?>
-<w:fonts xmlns:mc="http://schemas.openxmlformats.org/markup-compatibility/2006" xmlns:r="http://schemas.openxmlformats.org/officeDocument/2006/relationships" xmlns:w="http://schemas.openxmlformats.org/wordprocessingml/2006/main" xmlns:w14="http://schemas.microsoft.com/office/word/2010/wordml" xmlns:w15="http://schemas.microsoft.com/office/word/2012/wordml" mc:Ignorable="w14 w15">
+<w:fonts xmlns:mc="http://schemas.openxmlformats.org/markup-compatibility/2006" xmlns:r="http://schemas.openxmlformats.org/officeDocument/2006/relationships" xmlns:w="http://schemas.openxmlformats.org/wordprocessingml/2006/main" xmlns:w14="http://schemas.microsoft.com/office/word/2010/wordml" xmlns:w15="http://schemas.microsoft.com/office/word/2012/wordml" xmlns:w16cid="http://schemas.microsoft.com/office/word/2016/wordml/cid" xmlns:w16se="http://schemas.microsoft.com/office/word/2015/wordml/symex" mc:Ignorable="w14 w15 w16se w16cid">
   <w:font w:name="Times New Roman">
     <w:panose1 w:val="02020603050405020304"/>
     <w:charset w:val="00"/>
@@ -15422,14 +15975,14 @@
   <w:font w:name="Wingdings">
     <w:panose1 w:val="05000000000000000000"/>
     <w:charset w:val="02"/>
-    <w:family w:val="auto"/>
+    <w:family w:val="decorative"/>
     <w:pitch w:val="variable"/>
     <w:sig w:usb0="00000000" w:usb1="10000000" w:usb2="00000000" w:usb3="00000000" w:csb0="80000000" w:csb1="00000000"/>
   </w:font>
   <w:font w:name="Symbol">
     <w:panose1 w:val="05050102010706020507"/>
     <w:charset w:val="02"/>
-    <w:family w:val="roman"/>
+    <w:family w:val="decorative"/>
     <w:pitch w:val="variable"/>
     <w:sig w:usb0="00000000" w:usb1="10000000" w:usb2="00000000" w:usb3="00000000" w:csb0="80000000" w:csb1="00000000"/>
   </w:font>
@@ -15448,7 +16001,8 @@
     <w:sig w:usb0="E0002AFF" w:usb1="C000247B" w:usb2="00000009" w:usb3="00000000" w:csb0="000001FF" w:csb1="00000000"/>
   </w:font>
   <w:font w:name="Segoe UI">
-    <w:panose1 w:val="020B0502040204020203"/>
+    <w:altName w:val="Sylfaen"/>
+    <w:panose1 w:val="020B0604020202020204"/>
     <w:charset w:val="00"/>
     <w:family w:val="swiss"/>
     <w:pitch w:val="variable"/>
@@ -15465,7 +16019,7 @@
 </file>
 
 <file path=word/glossary/settings.xml><?xml version="1.0" encoding="utf-8"?>
-<w:settings xmlns:mc="http://schemas.openxmlformats.org/markup-compatibility/2006" xmlns:o="urn:schemas-microsoft-com:office:office" xmlns:r="http://schemas.openxmlformats.org/officeDocument/2006/relationships" xmlns:m="http://schemas.openxmlformats.org/officeDocument/2006/math" xmlns:v="urn:schemas-microsoft-com:vml" xmlns:w10="urn:schemas-microsoft-com:office:word" xmlns:w="http://schemas.openxmlformats.org/wordprocessingml/2006/main" xmlns:w14="http://schemas.microsoft.com/office/word/2010/wordml" xmlns:w15="http://schemas.microsoft.com/office/word/2012/wordml" xmlns:sl="http://schemas.openxmlformats.org/schemaLibrary/2006/main" mc:Ignorable="w14 w15">
+<w:settings xmlns:mc="http://schemas.openxmlformats.org/markup-compatibility/2006" xmlns:o="urn:schemas-microsoft-com:office:office" xmlns:r="http://schemas.openxmlformats.org/officeDocument/2006/relationships" xmlns:m="http://schemas.openxmlformats.org/officeDocument/2006/math" xmlns:v="urn:schemas-microsoft-com:vml" xmlns:w10="urn:schemas-microsoft-com:office:word" xmlns:w="http://schemas.openxmlformats.org/wordprocessingml/2006/main" xmlns:w14="http://schemas.microsoft.com/office/word/2010/wordml" xmlns:w15="http://schemas.microsoft.com/office/word/2012/wordml" xmlns:w16cid="http://schemas.microsoft.com/office/word/2016/wordml/cid" xmlns:w16se="http://schemas.microsoft.com/office/word/2015/wordml/symex" xmlns:sl="http://schemas.openxmlformats.org/schemaLibrary/2006/main" mc:Ignorable="w14 w15 w16se w16cid">
   <w:view w:val="normal"/>
   <w:defaultTabStop w:val="720"/>
   <w:hyphenationZone w:val="425"/>
@@ -15477,6 +16031,7 @@
     <w:compatSetting w:name="enableOpenTypeFeatures" w:uri="http://schemas.microsoft.com/office/word" w:val="1"/>
     <w:compatSetting w:name="doNotFlipMirrorIndents" w:uri="http://schemas.microsoft.com/office/word" w:val="1"/>
     <w:compatSetting w:name="differentiateMultirowTableHeaders" w:uri="http://schemas.microsoft.com/office/word" w:val="1"/>
+    <w:compatSetting w:name="useWord2013TrackBottomHyphenation" w:uri="http://schemas.microsoft.com/office/word" w:val="1"/>
   </w:compat>
   <w:rsids>
     <w:rsidRoot w:val="00A01F1C"/>
@@ -15487,6 +16042,7 @@
     <w:rsid w:val="007C3D44"/>
     <w:rsid w:val="00802CBF"/>
     <w:rsid w:val="008F5A2F"/>
+    <w:rsid w:val="00904AA3"/>
     <w:rsid w:val="009D34B8"/>
     <w:rsid w:val="00A01F1C"/>
     <w:rsid w:val="00B17127"/>
@@ -15508,14 +16064,14 @@
   </m:mathPr>
   <w:themeFontLang w:val="en-GB"/>
   <w:clrSchemeMapping w:bg1="light1" w:t1="dark1" w:bg2="light2" w:t2="dark2" w:accent1="accent1" w:accent2="accent2" w:accent3="accent3" w:accent4="accent4" w:accent5="accent5" w:accent6="accent6" w:hyperlink="hyperlink" w:followedHyperlink="followedHyperlink"/>
-  <w:decimalSymbol w:val="."/>
+  <w:decimalSymbol w:val=","/>
   <w:listSeparator w:val=","/>
   <w15:chartTrackingRefBased/>
 </w:settings>
 </file>
 
 <file path=word/glossary/styles.xml><?xml version="1.0" encoding="utf-8"?>
-<w:styles xmlns:mc="http://schemas.openxmlformats.org/markup-compatibility/2006" xmlns:r="http://schemas.openxmlformats.org/officeDocument/2006/relationships" xmlns:w="http://schemas.openxmlformats.org/wordprocessingml/2006/main" xmlns:w14="http://schemas.microsoft.com/office/word/2010/wordml" xmlns:w15="http://schemas.microsoft.com/office/word/2012/wordml" mc:Ignorable="w14 w15">
+<w:styles xmlns:mc="http://schemas.openxmlformats.org/markup-compatibility/2006" xmlns:r="http://schemas.openxmlformats.org/officeDocument/2006/relationships" xmlns:w="http://schemas.openxmlformats.org/wordprocessingml/2006/main" xmlns:w14="http://schemas.microsoft.com/office/word/2010/wordml" xmlns:w15="http://schemas.microsoft.com/office/word/2012/wordml" xmlns:w16cid="http://schemas.microsoft.com/office/word/2016/wordml/cid" xmlns:w16se="http://schemas.microsoft.com/office/word/2015/wordml/symex" mc:Ignorable="w14 w15 w16se w16cid">
   <w:docDefaults>
     <w:rPrDefault>
       <w:rPr>
@@ -15531,7 +16087,7 @@
       </w:pPr>
     </w:pPrDefault>
   </w:docDefaults>
-  <w:latentStyles w:defLockedState="0" w:defUIPriority="99" w:defSemiHidden="0" w:defUnhideWhenUsed="0" w:defQFormat="0" w:count="371">
+  <w:latentStyles w:defLockedState="0" w:defUIPriority="99" w:defSemiHidden="0" w:defUnhideWhenUsed="0" w:defQFormat="0" w:count="376">
     <w:lsdException w:name="Normal" w:uiPriority="0" w:qFormat="1"/>
     <w:lsdException w:name="heading 1" w:uiPriority="9" w:qFormat="1"/>
     <w:lsdException w:name="heading 2" w:semiHidden="1" w:uiPriority="9" w:unhideWhenUsed="1" w:qFormat="1"/>
@@ -15637,7 +16193,6 @@
     <w:lsdException w:name="HTML Sample" w:semiHidden="1" w:unhideWhenUsed="1"/>
     <w:lsdException w:name="HTML Typewriter" w:semiHidden="1" w:unhideWhenUsed="1"/>
     <w:lsdException w:name="HTML Variable" w:semiHidden="1" w:unhideWhenUsed="1"/>
-    <w:lsdException w:name="Normal Table" w:semiHidden="1" w:unhideWhenUsed="1"/>
     <w:lsdException w:name="annotation subject" w:semiHidden="1" w:unhideWhenUsed="1"/>
     <w:lsdException w:name="No List" w:semiHidden="1" w:unhideWhenUsed="1"/>
     <w:lsdException w:name="Outline List 1" w:semiHidden="1" w:unhideWhenUsed="1"/>
@@ -15680,11 +16235,8 @@
     <w:lsdException w:name="Table Contemporary" w:semiHidden="1" w:unhideWhenUsed="1"/>
     <w:lsdException w:name="Table Elegant" w:semiHidden="1" w:unhideWhenUsed="1"/>
     <w:lsdException w:name="Table Professional" w:semiHidden="1" w:unhideWhenUsed="1"/>
-    <w:lsdException w:name="Table Subtle 1" w:semiHidden="1" w:unhideWhenUsed="1"/>
     <w:lsdException w:name="Table Subtle 2" w:semiHidden="1" w:unhideWhenUsed="1"/>
     <w:lsdException w:name="Table Web 1" w:semiHidden="1" w:unhideWhenUsed="1"/>
-    <w:lsdException w:name="Table Web 2" w:semiHidden="1" w:unhideWhenUsed="1"/>
-    <w:lsdException w:name="Table Web 3" w:semiHidden="1" w:unhideWhenUsed="1"/>
     <w:lsdException w:name="Balloon Text" w:semiHidden="1" w:unhideWhenUsed="1"/>
     <w:lsdException w:name="Table Grid" w:uiPriority="39"/>
     <w:lsdException w:name="Table Theme" w:semiHidden="1" w:unhideWhenUsed="1"/>
@@ -15903,18 +16455,23 @@
     <w:lsdException w:name="List Table 5 Dark Accent 6" w:uiPriority="50"/>
     <w:lsdException w:name="List Table 6 Colorful Accent 6" w:uiPriority="51"/>
     <w:lsdException w:name="List Table 7 Colorful Accent 6" w:uiPriority="52"/>
+    <w:lsdException w:name="Mention" w:semiHidden="1" w:unhideWhenUsed="1"/>
+    <w:lsdException w:name="Smart Hyperlink" w:semiHidden="1" w:unhideWhenUsed="1"/>
+    <w:lsdException w:name="Hashtag" w:semiHidden="1" w:unhideWhenUsed="1"/>
+    <w:lsdException w:name="Unresolved Mention" w:semiHidden="1" w:unhideWhenUsed="1"/>
+    <w:lsdException w:name="Smart Link" w:semiHidden="1" w:unhideWhenUsed="1"/>
   </w:latentStyles>
   <w:style w:type="paragraph" w:default="1" w:styleId="Normal">
     <w:name w:val="Normal"/>
     <w:qFormat/>
   </w:style>
-  <w:style w:type="character" w:default="1" w:styleId="DefaultParagraphFont">
+  <w:style w:type="character" w:default="1" w:styleId="Fuentedeprrafopredeter">
     <w:name w:val="Default Paragraph Font"/>
     <w:uiPriority w:val="1"/>
     <w:semiHidden/>
     <w:unhideWhenUsed/>
   </w:style>
-  <w:style w:type="table" w:default="1" w:styleId="TableNormal">
+  <w:style w:type="table" w:default="1" w:styleId="Tablanormal">
     <w:name w:val="Normal Table"/>
     <w:uiPriority w:val="99"/>
     <w:semiHidden/>
@@ -15929,7 +16486,7 @@
       </w:tblCellMar>
     </w:tblPr>
   </w:style>
-  <w:style w:type="numbering" w:default="1" w:styleId="NoList">
+  <w:style w:type="numbering" w:default="1" w:styleId="Sinlista">
     <w:name w:val="No List"/>
     <w:uiPriority w:val="99"/>
     <w:semiHidden/>
@@ -15947,7 +16504,7 @@
 </file>
 
 <file path=word/glossary/webSettings.xml><?xml version="1.0" encoding="utf-8"?>
-<w:webSettings xmlns:mc="http://schemas.openxmlformats.org/markup-compatibility/2006" xmlns:r="http://schemas.openxmlformats.org/officeDocument/2006/relationships" xmlns:w="http://schemas.openxmlformats.org/wordprocessingml/2006/main" xmlns:w14="http://schemas.microsoft.com/office/word/2010/wordml" xmlns:w15="http://schemas.microsoft.com/office/word/2012/wordml" mc:Ignorable="w14 w15">
+<w:webSettings xmlns:mc="http://schemas.openxmlformats.org/markup-compatibility/2006" xmlns:r="http://schemas.openxmlformats.org/officeDocument/2006/relationships" xmlns:w="http://schemas.openxmlformats.org/wordprocessingml/2006/main" xmlns:w14="http://schemas.microsoft.com/office/word/2010/wordml" xmlns:w15="http://schemas.microsoft.com/office/word/2012/wordml" xmlns:w16cid="http://schemas.microsoft.com/office/word/2016/wordml/cid" xmlns:w16se="http://schemas.microsoft.com/office/word/2015/wordml/symex" mc:Ignorable="w14 w15 w16se w16cid">
   <w:optimizeForBrowser/>
   <w:allowPNG/>
 </w:webSettings>
@@ -16219,7 +16776,7 @@
 </file>
 
 <file path=customXml/itemProps1.xml><?xml version="1.0" encoding="utf-8"?>
-<ds:datastoreItem xmlns:ds="http://schemas.openxmlformats.org/officeDocument/2006/customXml" ds:itemID="{76A3E819-6B75-43DE-8B0E-2666CAFCA8D4}">
+<ds:datastoreItem xmlns:ds="http://schemas.openxmlformats.org/officeDocument/2006/customXml" ds:itemID="{8377AC77-6AED-A446-81D1-98B10356C730}">
   <ds:schemaRefs>
     <ds:schemaRef ds:uri="http://schemas.openxmlformats.org/officeDocument/2006/bibliography"/>
   </ds:schemaRefs>

</xml_diff>